<commit_message>
Agregar un nuevo laboratorio
</commit_message>
<xml_diff>
--- a/Buenas Prácticas en la Gestión del Ciclo de Vida de Soluciones de Productividad/Labs/WorkShop 2- Integración Continua.docx
+++ b/Buenas Prácticas en la Gestión del Ciclo de Vida de Soluciones de Productividad/Labs/WorkShop 2- Integración Continua.docx
@@ -857,7 +857,648 @@
         <w:pStyle w:val="Ttulo1"/>
       </w:pPr>
       <w:r>
-        <w:t xml:space="preserve">Laboratorio 1  </w:t>
+        <w:t xml:space="preserve">Laboratorio 1 Configurar Azure para poder hacer BUILD y </w:t>
+      </w:r>
+      <w:proofErr w:type="spellStart"/>
+      <w:r>
+        <w:t>Deploy</w:t>
+      </w:r>
+      <w:proofErr w:type="spellEnd"/>
+      <w:r>
+        <w:t xml:space="preserve"> en Visual Studio Online</w:t>
+      </w:r>
+    </w:p>
+    <w:p>
+      <w:pPr>
+        <w:jc w:val="both"/>
+        <w:rPr>
+          <w:lang w:val="es-ES"/>
+        </w:rPr>
+      </w:pPr>
+      <w:r>
+        <w:t>En el</w:t>
+      </w:r>
+      <w:r>
+        <w:rPr>
+          <w:rStyle w:val="apple-converted-space"/>
+          <w:rFonts w:cs="Segoe UI"/>
+          <w:color w:val="505050"/>
+        </w:rPr>
+        <w:t> </w:t>
+      </w:r>
+      <w:hyperlink r:id="rId14" w:history="1">
+        <w:r>
+          <w:rPr>
+            <w:rStyle w:val="Hipervnculo"/>
+            <w:rFonts w:cs="Segoe UI"/>
+            <w:color w:val="00ABEC"/>
+          </w:rPr>
+          <w:t>Portal de Azure</w:t>
+        </w:r>
+      </w:hyperlink>
+      <w:r>
+        <w:t>, seleccione su servicio en la nube o sitio web, o bien cree uno nuevo. Para ello, seleccione el icono + en la parte inferior izquierda y elija</w:t>
+      </w:r>
+      <w:r>
+        <w:rPr>
+          <w:rStyle w:val="apple-converted-space"/>
+          <w:rFonts w:cs="Segoe UI"/>
+          <w:color w:val="505050"/>
+        </w:rPr>
+        <w:t> </w:t>
+      </w:r>
+      <w:r>
+        <w:rPr>
+          <w:rStyle w:val="Textoennegrita"/>
+          <w:rFonts w:cs="Segoe UI Semibold"/>
+          <w:color w:val="505050"/>
+        </w:rPr>
+        <w:t>Servicio en la nube</w:t>
+      </w:r>
+      <w:r>
+        <w:rPr>
+          <w:rStyle w:val="apple-converted-space"/>
+          <w:rFonts w:cs="Segoe UI"/>
+          <w:color w:val="505050"/>
+        </w:rPr>
+        <w:t> </w:t>
+      </w:r>
+      <w:r>
+        <w:t>o</w:t>
+      </w:r>
+      <w:r>
+        <w:rPr>
+          <w:rStyle w:val="apple-converted-space"/>
+          <w:rFonts w:cs="Segoe UI"/>
+          <w:color w:val="505050"/>
+        </w:rPr>
+        <w:t> </w:t>
+      </w:r>
+      <w:r>
+        <w:rPr>
+          <w:rStyle w:val="Textoennegrita"/>
+          <w:rFonts w:cs="Segoe UI Semibold"/>
+          <w:color w:val="505050"/>
+        </w:rPr>
+        <w:t>Sitio web</w:t>
+      </w:r>
+      <w:r>
+        <w:rPr>
+          <w:rStyle w:val="apple-converted-space"/>
+          <w:rFonts w:cs="Segoe UI"/>
+          <w:color w:val="505050"/>
+        </w:rPr>
+        <w:t> </w:t>
+      </w:r>
+      <w:r>
+        <w:t>y, a continuación,</w:t>
+      </w:r>
+      <w:r>
+        <w:rPr>
+          <w:rStyle w:val="apple-converted-space"/>
+          <w:rFonts w:cs="Segoe UI"/>
+          <w:color w:val="505050"/>
+        </w:rPr>
+        <w:t> </w:t>
+      </w:r>
+      <w:r>
+        <w:rPr>
+          <w:rStyle w:val="Textoennegrita"/>
+          <w:rFonts w:cs="Segoe UI Semibold"/>
+          <w:color w:val="505050"/>
+        </w:rPr>
+        <w:t>Creación rápida</w:t>
+      </w:r>
+      <w:r>
+        <w:t>. Haga clic en el vínculo</w:t>
+      </w:r>
+      <w:r>
+        <w:rPr>
+          <w:rStyle w:val="apple-converted-space"/>
+          <w:rFonts w:cs="Segoe UI"/>
+          <w:color w:val="505050"/>
+        </w:rPr>
+        <w:t> </w:t>
+      </w:r>
+      <w:r>
+        <w:rPr>
+          <w:rStyle w:val="Textoennegrita"/>
+          <w:rFonts w:cs="Segoe UI Semibold"/>
+          <w:color w:val="505050"/>
+        </w:rPr>
+        <w:t>Configurar publicación con Visual Studio Online</w:t>
+      </w:r>
+      <w:r>
+        <w:t>.</w:t>
+      </w:r>
+      <w:r>
+        <w:br/>
+      </w:r>
+      <w:r>
+        <w:rPr>
+          <w:noProof/>
+        </w:rPr>
+        <w:drawing>
+          <wp:inline distT="0" distB="0" distL="0" distR="0" wp14:anchorId="600E9978" wp14:editId="1B497102">
+            <wp:extent cx="5691600" cy="3715200"/>
+            <wp:effectExtent l="0" t="0" r="4445" b="0"/>
+            <wp:docPr id="26" name="Imagen 26" descr="https://acomdpsstorage.blob.core.windows.net/dpsmedia-prod/azure.microsoft.com/es-es/documentation/articles/cloud-services-continuous-delivery-use-vso/20150604061612/tfs10.png"/>
+            <wp:cNvGraphicFramePr>
+              <a:graphicFrameLocks xmlns:a="http://schemas.openxmlformats.org/drawingml/2006/main" noChangeAspect="1"/>
+            </wp:cNvGraphicFramePr>
+            <a:graphic xmlns:a="http://schemas.openxmlformats.org/drawingml/2006/main">
+              <a:graphicData uri="http://schemas.openxmlformats.org/drawingml/2006/picture">
+                <pic:pic xmlns:pic="http://schemas.openxmlformats.org/drawingml/2006/picture">
+                  <pic:nvPicPr>
+                    <pic:cNvPr id="0" name="Picture 1" descr="https://acomdpsstorage.blob.core.windows.net/dpsmedia-prod/azure.microsoft.com/es-es/documentation/articles/cloud-services-continuous-delivery-use-vso/20150604061612/tfs10.png"/>
+                    <pic:cNvPicPr>
+                      <a:picLocks noChangeAspect="1" noChangeArrowheads="1"/>
+                    </pic:cNvPicPr>
+                  </pic:nvPicPr>
+                  <pic:blipFill>
+                    <a:blip r:embed="rId15">
+                      <a:extLst>
+                        <a:ext uri="{28A0092B-C50C-407E-A947-70E740481C1C}">
+                          <a14:useLocalDpi xmlns:a14="http://schemas.microsoft.com/office/drawing/2010/main" val="0"/>
+                        </a:ext>
+                      </a:extLst>
+                    </a:blip>
+                    <a:srcRect/>
+                    <a:stretch>
+                      <a:fillRect/>
+                    </a:stretch>
+                  </pic:blipFill>
+                  <pic:spPr bwMode="auto">
+                    <a:xfrm>
+                      <a:off x="0" y="0"/>
+                      <a:ext cx="5691600" cy="3715200"/>
+                    </a:xfrm>
+                    <a:prstGeom prst="rect">
+                      <a:avLst/>
+                    </a:prstGeom>
+                    <a:noFill/>
+                    <a:ln>
+                      <a:noFill/>
+                    </a:ln>
+                  </pic:spPr>
+                </pic:pic>
+              </a:graphicData>
+            </a:graphic>
+          </wp:inline>
+        </w:drawing>
+      </w:r>
+    </w:p>
+    <w:p>
+      <w:pPr>
+        <w:jc w:val="both"/>
+      </w:pPr>
+      <w:r>
+        <w:lastRenderedPageBreak/>
+        <w:t>En el asistente, escriba el nombre de la cuenta de Visual Studio Online en el cuadro de texto y haga clic en el vínculo</w:t>
+      </w:r>
+      <w:r>
+        <w:rPr>
+          <w:rStyle w:val="apple-converted-space"/>
+          <w:rFonts w:cs="Segoe UI"/>
+          <w:color w:val="505050"/>
+        </w:rPr>
+        <w:t> </w:t>
+      </w:r>
+      <w:r>
+        <w:rPr>
+          <w:rStyle w:val="Textoennegrita"/>
+          <w:rFonts w:cs="Segoe UI Semibold"/>
+          <w:color w:val="505050"/>
+        </w:rPr>
+        <w:t>Autorizar ahora</w:t>
+      </w:r>
+      <w:r>
+        <w:t>. Puede que se le solicite que inicie sesión.</w:t>
+      </w:r>
+      <w:r>
+        <w:br/>
+      </w:r>
+      <w:r>
+        <w:rPr>
+          <w:noProof/>
+        </w:rPr>
+        <w:drawing>
+          <wp:inline distT="0" distB="0" distL="0" distR="0" wp14:anchorId="2B22766C" wp14:editId="5D73B67F">
+            <wp:extent cx="4945380" cy="2362200"/>
+            <wp:effectExtent l="0" t="0" r="7620" b="0"/>
+            <wp:docPr id="25" name="Imagen 25" descr="https://acomdpsstorage.blob.core.windows.net/dpsmedia-prod/azure.microsoft.com/es-es/documentation/articles/cloud-services-continuous-delivery-use-vso/20150604061612/tfs11.png"/>
+            <wp:cNvGraphicFramePr>
+              <a:graphicFrameLocks xmlns:a="http://schemas.openxmlformats.org/drawingml/2006/main" noChangeAspect="1"/>
+            </wp:cNvGraphicFramePr>
+            <a:graphic xmlns:a="http://schemas.openxmlformats.org/drawingml/2006/main">
+              <a:graphicData uri="http://schemas.openxmlformats.org/drawingml/2006/picture">
+                <pic:pic xmlns:pic="http://schemas.openxmlformats.org/drawingml/2006/picture">
+                  <pic:nvPicPr>
+                    <pic:cNvPr id="0" name="Picture 2" descr="https://acomdpsstorage.blob.core.windows.net/dpsmedia-prod/azure.microsoft.com/es-es/documentation/articles/cloud-services-continuous-delivery-use-vso/20150604061612/tfs11.png"/>
+                    <pic:cNvPicPr>
+                      <a:picLocks noChangeAspect="1" noChangeArrowheads="1"/>
+                    </pic:cNvPicPr>
+                  </pic:nvPicPr>
+                  <pic:blipFill>
+                    <a:blip r:embed="rId16">
+                      <a:extLst>
+                        <a:ext uri="{28A0092B-C50C-407E-A947-70E740481C1C}">
+                          <a14:useLocalDpi xmlns:a14="http://schemas.microsoft.com/office/drawing/2010/main" val="0"/>
+                        </a:ext>
+                      </a:extLst>
+                    </a:blip>
+                    <a:srcRect/>
+                    <a:stretch>
+                      <a:fillRect/>
+                    </a:stretch>
+                  </pic:blipFill>
+                  <pic:spPr bwMode="auto">
+                    <a:xfrm>
+                      <a:off x="0" y="0"/>
+                      <a:ext cx="4945380" cy="2362200"/>
+                    </a:xfrm>
+                    <a:prstGeom prst="rect">
+                      <a:avLst/>
+                    </a:prstGeom>
+                    <a:noFill/>
+                    <a:ln>
+                      <a:noFill/>
+                    </a:ln>
+                  </pic:spPr>
+                </pic:pic>
+              </a:graphicData>
+            </a:graphic>
+          </wp:inline>
+        </w:drawing>
+      </w:r>
+    </w:p>
+    <w:p>
+      <w:pPr>
+        <w:jc w:val="both"/>
+      </w:pPr>
+      <w:r>
+        <w:t xml:space="preserve">En el cuadro de diálogo emergente de </w:t>
+      </w:r>
+      <w:proofErr w:type="spellStart"/>
+      <w:r>
+        <w:t>OAuth</w:t>
+      </w:r>
+      <w:proofErr w:type="spellEnd"/>
+      <w:r>
+        <w:t>, elija</w:t>
+      </w:r>
+      <w:r>
+        <w:rPr>
+          <w:rStyle w:val="apple-converted-space"/>
+          <w:rFonts w:cs="Segoe UI"/>
+          <w:color w:val="505050"/>
+        </w:rPr>
+        <w:t> </w:t>
+      </w:r>
+      <w:r>
+        <w:rPr>
+          <w:rStyle w:val="Textoennegrita"/>
+          <w:rFonts w:cs="Segoe UI Semibold"/>
+          <w:color w:val="505050"/>
+        </w:rPr>
+        <w:t>Aceptar</w:t>
+      </w:r>
+      <w:r>
+        <w:rPr>
+          <w:rStyle w:val="apple-converted-space"/>
+          <w:rFonts w:cs="Segoe UI"/>
+          <w:color w:val="505050"/>
+        </w:rPr>
+        <w:t> </w:t>
+      </w:r>
+      <w:r>
+        <w:t>para autorizar a Azure a que configure el proyecto de equipo en VSO.</w:t>
+      </w:r>
+      <w:r>
+        <w:br/>
+      </w:r>
+      <w:r>
+        <w:rPr>
+          <w:noProof/>
+        </w:rPr>
+        <w:drawing>
+          <wp:inline distT="0" distB="0" distL="0" distR="0" wp14:anchorId="6425E14D" wp14:editId="52208756">
+            <wp:extent cx="6559200" cy="1263600"/>
+            <wp:effectExtent l="0" t="0" r="0" b="0"/>
+            <wp:docPr id="24" name="Imagen 24" descr="https://acomdpsstorage.blob.core.windows.net/dpsmedia-prod/azure.microsoft.com/es-es/documentation/articles/cloud-services-continuous-delivery-use-vso/20150604061612/tfs12.png"/>
+            <wp:cNvGraphicFramePr>
+              <a:graphicFrameLocks xmlns:a="http://schemas.openxmlformats.org/drawingml/2006/main" noChangeAspect="1"/>
+            </wp:cNvGraphicFramePr>
+            <a:graphic xmlns:a="http://schemas.openxmlformats.org/drawingml/2006/main">
+              <a:graphicData uri="http://schemas.openxmlformats.org/drawingml/2006/picture">
+                <pic:pic xmlns:pic="http://schemas.openxmlformats.org/drawingml/2006/picture">
+                  <pic:nvPicPr>
+                    <pic:cNvPr id="0" name="Picture 3" descr="https://acomdpsstorage.blob.core.windows.net/dpsmedia-prod/azure.microsoft.com/es-es/documentation/articles/cloud-services-continuous-delivery-use-vso/20150604061612/tfs12.png"/>
+                    <pic:cNvPicPr>
+                      <a:picLocks noChangeAspect="1" noChangeArrowheads="1"/>
+                    </pic:cNvPicPr>
+                  </pic:nvPicPr>
+                  <pic:blipFill>
+                    <a:blip r:embed="rId17">
+                      <a:extLst>
+                        <a:ext uri="{28A0092B-C50C-407E-A947-70E740481C1C}">
+                          <a14:useLocalDpi xmlns:a14="http://schemas.microsoft.com/office/drawing/2010/main" val="0"/>
+                        </a:ext>
+                      </a:extLst>
+                    </a:blip>
+                    <a:srcRect/>
+                    <a:stretch>
+                      <a:fillRect/>
+                    </a:stretch>
+                  </pic:blipFill>
+                  <pic:spPr bwMode="auto">
+                    <a:xfrm>
+                      <a:off x="0" y="0"/>
+                      <a:ext cx="6559200" cy="1263600"/>
+                    </a:xfrm>
+                    <a:prstGeom prst="rect">
+                      <a:avLst/>
+                    </a:prstGeom>
+                    <a:noFill/>
+                    <a:ln>
+                      <a:noFill/>
+                    </a:ln>
+                  </pic:spPr>
+                </pic:pic>
+              </a:graphicData>
+            </a:graphic>
+          </wp:inline>
+        </w:drawing>
+      </w:r>
+    </w:p>
+    <w:p>
+      <w:pPr>
+        <w:jc w:val="both"/>
+      </w:pPr>
+      <w:r>
+        <w:t>Si la autorización se realiza correctamente, verá una lista desplegable que contiene los proyectos de equipo de Visual Studio Online. Seleccione el nombre del proyecto de equipo que ha creado en los pasos anteriores y presione el botón de la marca de verificación del asistente.</w:t>
+      </w:r>
+      <w:r>
+        <w:br/>
+      </w:r>
+      <w:r>
+        <w:rPr>
+          <w:noProof/>
+        </w:rPr>
+        <w:drawing>
+          <wp:inline distT="0" distB="0" distL="0" distR="0" wp14:anchorId="1C413F89" wp14:editId="5D4ABBA2">
+            <wp:extent cx="4457700" cy="1836420"/>
+            <wp:effectExtent l="0" t="0" r="0" b="0"/>
+            <wp:docPr id="23" name="Imagen 23" descr="https://acomdpsstorage.blob.core.windows.net/dpsmedia-prod/azure.microsoft.com/es-es/documentation/articles/cloud-services-continuous-delivery-use-vso/20150604061612/tfs13.png"/>
+            <wp:cNvGraphicFramePr>
+              <a:graphicFrameLocks xmlns:a="http://schemas.openxmlformats.org/drawingml/2006/main" noChangeAspect="1"/>
+            </wp:cNvGraphicFramePr>
+            <a:graphic xmlns:a="http://schemas.openxmlformats.org/drawingml/2006/main">
+              <a:graphicData uri="http://schemas.openxmlformats.org/drawingml/2006/picture">
+                <pic:pic xmlns:pic="http://schemas.openxmlformats.org/drawingml/2006/picture">
+                  <pic:nvPicPr>
+                    <pic:cNvPr id="0" name="Picture 4" descr="https://acomdpsstorage.blob.core.windows.net/dpsmedia-prod/azure.microsoft.com/es-es/documentation/articles/cloud-services-continuous-delivery-use-vso/20150604061612/tfs13.png"/>
+                    <pic:cNvPicPr>
+                      <a:picLocks noChangeAspect="1" noChangeArrowheads="1"/>
+                    </pic:cNvPicPr>
+                  </pic:nvPicPr>
+                  <pic:blipFill>
+                    <a:blip r:embed="rId18">
+                      <a:extLst>
+                        <a:ext uri="{28A0092B-C50C-407E-A947-70E740481C1C}">
+                          <a14:useLocalDpi xmlns:a14="http://schemas.microsoft.com/office/drawing/2010/main" val="0"/>
+                        </a:ext>
+                      </a:extLst>
+                    </a:blip>
+                    <a:srcRect/>
+                    <a:stretch>
+                      <a:fillRect/>
+                    </a:stretch>
+                  </pic:blipFill>
+                  <pic:spPr bwMode="auto">
+                    <a:xfrm>
+                      <a:off x="0" y="0"/>
+                      <a:ext cx="4457700" cy="1836420"/>
+                    </a:xfrm>
+                    <a:prstGeom prst="rect">
+                      <a:avLst/>
+                    </a:prstGeom>
+                    <a:noFill/>
+                    <a:ln>
+                      <a:noFill/>
+                    </a:ln>
+                  </pic:spPr>
+                </pic:pic>
+              </a:graphicData>
+            </a:graphic>
+          </wp:inline>
+        </w:drawing>
+      </w:r>
+    </w:p>
+    <w:p>
+      <w:pPr>
+        <w:jc w:val="both"/>
+      </w:pPr>
+      <w:r>
+        <w:t xml:space="preserve">Una vez que el proyecto se haya vinculado, verá instrucciones para registrar los cambios en el proyecto de equipo de Visual Studio Online. La próxima vez que se registre, Visual </w:t>
+      </w:r>
+      <w:r>
+        <w:lastRenderedPageBreak/>
+        <w:t>Studio Online compilará e implementará el proyecto en Azure. Para probarlo ahora, haga clic en el vínculo</w:t>
+      </w:r>
+      <w:r>
+        <w:rPr>
+          <w:rStyle w:val="apple-converted-space"/>
+          <w:rFonts w:cs="Segoe UI"/>
+          <w:color w:val="505050"/>
+        </w:rPr>
+        <w:t> </w:t>
+      </w:r>
+      <w:r>
+        <w:rPr>
+          <w:rStyle w:val="Textoennegrita"/>
+          <w:rFonts w:cs="Segoe UI Semibold"/>
+          <w:color w:val="505050"/>
+        </w:rPr>
+        <w:t>Proteger desde Visual Studio</w:t>
+      </w:r>
+      <w:r>
+        <w:rPr>
+          <w:rStyle w:val="apple-converted-space"/>
+          <w:rFonts w:cs="Segoe UI"/>
+          <w:color w:val="505050"/>
+        </w:rPr>
+        <w:t> </w:t>
+      </w:r>
+      <w:r>
+        <w:t>y, a continuación, en</w:t>
+      </w:r>
+      <w:r>
+        <w:rPr>
+          <w:rStyle w:val="apple-converted-space"/>
+          <w:rFonts w:cs="Segoe UI"/>
+          <w:color w:val="505050"/>
+        </w:rPr>
+        <w:t> </w:t>
+      </w:r>
+      <w:r>
+        <w:rPr>
+          <w:rStyle w:val="Textoennegrita"/>
+          <w:rFonts w:cs="Segoe UI Semibold"/>
+          <w:color w:val="505050"/>
+        </w:rPr>
+        <w:t>Iniciar Visual Studio</w:t>
+      </w:r>
+      <w:r>
+        <w:rPr>
+          <w:rStyle w:val="apple-converted-space"/>
+          <w:rFonts w:cs="Segoe UI"/>
+          <w:color w:val="505050"/>
+        </w:rPr>
+        <w:t> </w:t>
+      </w:r>
+      <w:r>
+        <w:t>(o el botón equivalente de</w:t>
+      </w:r>
+      <w:r>
+        <w:rPr>
+          <w:rStyle w:val="apple-converted-space"/>
+          <w:rFonts w:cs="Segoe UI"/>
+          <w:color w:val="505050"/>
+        </w:rPr>
+        <w:t> </w:t>
+      </w:r>
+      <w:r>
+        <w:rPr>
+          <w:rStyle w:val="Textoennegrita"/>
+          <w:rFonts w:cs="Segoe UI Semibold"/>
+          <w:color w:val="505050"/>
+        </w:rPr>
+        <w:t>Visual Studio</w:t>
+      </w:r>
+      <w:r>
+        <w:rPr>
+          <w:rStyle w:val="apple-converted-space"/>
+          <w:rFonts w:cs="Segoe UI"/>
+          <w:color w:val="505050"/>
+        </w:rPr>
+        <w:t> </w:t>
+      </w:r>
+      <w:r>
+        <w:t>situado en la parte inferior de la pantalla del portal).</w:t>
+      </w:r>
+      <w:r>
+        <w:br/>
+      </w:r>
+      <w:r>
+        <w:rPr>
+          <w:noProof/>
+        </w:rPr>
+        <w:drawing>
+          <wp:inline distT="0" distB="0" distL="0" distR="0" wp14:anchorId="0E2F2837" wp14:editId="44F4CEAD">
+            <wp:extent cx="5396400" cy="3229200"/>
+            <wp:effectExtent l="0" t="0" r="0" b="9525"/>
+            <wp:docPr id="17" name="Imagen 17" descr="https://acomdpsstorage.blob.core.windows.net/dpsmedia-prod/azure.microsoft.com/es-es/documentation/articles/cloud-services-continuous-delivery-use-vso/20150604061612/tfs14.png"/>
+            <wp:cNvGraphicFramePr>
+              <a:graphicFrameLocks xmlns:a="http://schemas.openxmlformats.org/drawingml/2006/main" noChangeAspect="1"/>
+            </wp:cNvGraphicFramePr>
+            <a:graphic xmlns:a="http://schemas.openxmlformats.org/drawingml/2006/main">
+              <a:graphicData uri="http://schemas.openxmlformats.org/drawingml/2006/picture">
+                <pic:pic xmlns:pic="http://schemas.openxmlformats.org/drawingml/2006/picture">
+                  <pic:nvPicPr>
+                    <pic:cNvPr id="0" name="Picture 5" descr="https://acomdpsstorage.blob.core.windows.net/dpsmedia-prod/azure.microsoft.com/es-es/documentation/articles/cloud-services-continuous-delivery-use-vso/20150604061612/tfs14.png"/>
+                    <pic:cNvPicPr>
+                      <a:picLocks noChangeAspect="1" noChangeArrowheads="1"/>
+                    </pic:cNvPicPr>
+                  </pic:nvPicPr>
+                  <pic:blipFill>
+                    <a:blip r:embed="rId19">
+                      <a:extLst>
+                        <a:ext uri="{28A0092B-C50C-407E-A947-70E740481C1C}">
+                          <a14:useLocalDpi xmlns:a14="http://schemas.microsoft.com/office/drawing/2010/main" val="0"/>
+                        </a:ext>
+                      </a:extLst>
+                    </a:blip>
+                    <a:srcRect/>
+                    <a:stretch>
+                      <a:fillRect/>
+                    </a:stretch>
+                  </pic:blipFill>
+                  <pic:spPr bwMode="auto">
+                    <a:xfrm>
+                      <a:off x="0" y="0"/>
+                      <a:ext cx="5396400" cy="3229200"/>
+                    </a:xfrm>
+                    <a:prstGeom prst="rect">
+                      <a:avLst/>
+                    </a:prstGeom>
+                    <a:noFill/>
+                    <a:ln>
+                      <a:noFill/>
+                    </a:ln>
+                  </pic:spPr>
+                </pic:pic>
+              </a:graphicData>
+            </a:graphic>
+          </wp:inline>
+        </w:drawing>
+      </w:r>
+    </w:p>
+    <w:p/>
+    <w:p/>
+    <w:p>
+      <w:pPr>
+        <w:pStyle w:val="Ttulo1"/>
+      </w:pPr>
+      <w:r>
+        <w:t>Resumen del laboratorio</w:t>
+      </w:r>
+    </w:p>
+    <w:p>
+      <w:r>
+        <w:t>En el anterior laboratorio fue posible ejercitarse en:</w:t>
+      </w:r>
+    </w:p>
+    <w:p>
+      <w:pPr>
+        <w:pStyle w:val="Prrafodelista"/>
+        <w:numPr>
+          <w:ilvl w:val="0"/>
+          <w:numId w:val="12"/>
+        </w:numPr>
+      </w:pPr>
+      <w:r>
+        <w:t xml:space="preserve">Configurar el servicio de </w:t>
+      </w:r>
+      <w:proofErr w:type="spellStart"/>
+      <w:r>
+        <w:t>Build</w:t>
+      </w:r>
+      <w:proofErr w:type="spellEnd"/>
+      <w:r>
+        <w:t xml:space="preserve"> de Visual Studio Online</w:t>
+      </w:r>
+    </w:p>
+    <w:p>
+      <w:bookmarkStart w:id="4" w:name="_GoBack"/>
+      <w:bookmarkEnd w:id="4"/>
+    </w:p>
+    <w:p/>
+    <w:p/>
+    <w:p/>
+    <w:p/>
+    <w:p/>
+    <w:p/>
+    <w:p/>
+    <w:p>
+      <w:pPr>
+        <w:pStyle w:val="Ttulo1"/>
+      </w:pPr>
+      <w:r>
+        <w:t>Laboratorio 2</w:t>
+      </w:r>
+      <w:r>
+        <w:t xml:space="preserve">  </w:t>
       </w:r>
       <w:r>
         <w:t>Implementar la integración Continua para Apps de SharePoint</w:t>
@@ -933,7 +1574,7 @@
                     <pic:cNvPicPr/>
                   </pic:nvPicPr>
                   <pic:blipFill>
-                    <a:blip r:embed="rId14"/>
+                    <a:blip r:embed="rId20"/>
                     <a:stretch>
                       <a:fillRect/>
                     </a:stretch>
@@ -1007,7 +1648,7 @@
                     <pic:cNvPicPr/>
                   </pic:nvPicPr>
                   <pic:blipFill>
-                    <a:blip r:embed="rId15"/>
+                    <a:blip r:embed="rId21"/>
                     <a:stretch>
                       <a:fillRect/>
                     </a:stretch>
@@ -1085,7 +1726,7 @@
                     <pic:cNvPicPr/>
                   </pic:nvPicPr>
                   <pic:blipFill>
-                    <a:blip r:embed="rId16"/>
+                    <a:blip r:embed="rId22"/>
                     <a:stretch>
                       <a:fillRect/>
                     </a:stretch>
@@ -1148,7 +1789,7 @@
                     </pic:cNvPicPr>
                   </pic:nvPicPr>
                   <pic:blipFill>
-                    <a:blip r:embed="rId17">
+                    <a:blip r:embed="rId23">
                       <a:extLst>
                         <a:ext uri="{28A0092B-C50C-407E-A947-70E740481C1C}">
                           <a14:useLocalDpi xmlns:a14="http://schemas.microsoft.com/office/drawing/2010/main" val="0"/>
@@ -1213,7 +1854,7 @@
                     <pic:cNvPicPr/>
                   </pic:nvPicPr>
                   <pic:blipFill>
-                    <a:blip r:embed="rId18"/>
+                    <a:blip r:embed="rId24"/>
                     <a:stretch>
                       <a:fillRect/>
                     </a:stretch>
@@ -1273,7 +1914,7 @@
                     <pic:cNvPicPr/>
                   </pic:nvPicPr>
                   <pic:blipFill>
-                    <a:blip r:embed="rId19"/>
+                    <a:blip r:embed="rId25"/>
                     <a:stretch>
                       <a:fillRect/>
                     </a:stretch>
@@ -1344,7 +1985,7 @@
       <w:r>
         <w:t xml:space="preserve">. </w:t>
       </w:r>
-      <w:hyperlink r:id="rId20" w:history="1">
+      <w:hyperlink r:id="rId26" w:history="1">
         <w:r>
           <w:rPr>
             <w:rStyle w:val="Hipervnculo"/>
@@ -1522,7 +2163,7 @@
                     <pic:cNvPicPr/>
                   </pic:nvPicPr>
                   <pic:blipFill>
-                    <a:blip r:embed="rId21"/>
+                    <a:blip r:embed="rId27"/>
                     <a:stretch>
                       <a:fillRect/>
                     </a:stretch>
@@ -1586,7 +2227,7 @@
                     </pic:cNvPicPr>
                   </pic:nvPicPr>
                   <pic:blipFill>
-                    <a:blip r:embed="rId22">
+                    <a:blip r:embed="rId28">
                       <a:extLst>
                         <a:ext uri="{28A0092B-C50C-407E-A947-70E740481C1C}">
                           <a14:useLocalDpi xmlns:a14="http://schemas.microsoft.com/office/drawing/2010/main" val="0"/>
@@ -1732,7 +2373,7 @@
                     </pic:cNvPicPr>
                   </pic:nvPicPr>
                   <pic:blipFill>
-                    <a:blip r:embed="rId23">
+                    <a:blip r:embed="rId29">
                       <a:extLst>
                         <a:ext uri="{28A0092B-C50C-407E-A947-70E740481C1C}">
                           <a14:useLocalDpi xmlns:a14="http://schemas.microsoft.com/office/drawing/2010/main" val="0"/>
@@ -1815,7 +2456,7 @@
                     </pic:cNvPicPr>
                   </pic:nvPicPr>
                   <pic:blipFill>
-                    <a:blip r:embed="rId24">
+                    <a:blip r:embed="rId30">
                       <a:extLst>
                         <a:ext uri="{28A0092B-C50C-407E-A947-70E740481C1C}">
                           <a14:useLocalDpi xmlns:a14="http://schemas.microsoft.com/office/drawing/2010/main" val="0"/>
@@ -1926,7 +2567,7 @@
                     <pic:cNvPicPr/>
                   </pic:nvPicPr>
                   <pic:blipFill>
-                    <a:blip r:embed="rId25"/>
+                    <a:blip r:embed="rId31"/>
                     <a:stretch>
                       <a:fillRect/>
                     </a:stretch>
@@ -2012,640 +2653,6 @@
             <wp:extent cx="2255520" cy="2857500"/>
             <wp:effectExtent l="0" t="0" r="0" b="0"/>
             <wp:docPr id="6" name="Imagen 6"/>
-            <wp:cNvGraphicFramePr>
-              <a:graphicFrameLocks xmlns:a="http://schemas.openxmlformats.org/drawingml/2006/main" noChangeAspect="1"/>
-            </wp:cNvGraphicFramePr>
-            <a:graphic xmlns:a="http://schemas.openxmlformats.org/drawingml/2006/main">
-              <a:graphicData uri="http://schemas.openxmlformats.org/drawingml/2006/picture">
-                <pic:pic xmlns:pic="http://schemas.openxmlformats.org/drawingml/2006/picture">
-                  <pic:nvPicPr>
-                    <pic:cNvPr id="1" name=""/>
-                    <pic:cNvPicPr/>
-                  </pic:nvPicPr>
-                  <pic:blipFill>
-                    <a:blip r:embed="rId26"/>
-                    <a:stretch>
-                      <a:fillRect/>
-                    </a:stretch>
-                  </pic:blipFill>
-                  <pic:spPr>
-                    <a:xfrm>
-                      <a:off x="0" y="0"/>
-                      <a:ext cx="2255520" cy="2857500"/>
-                    </a:xfrm>
-                    <a:prstGeom prst="rect">
-                      <a:avLst/>
-                    </a:prstGeom>
-                  </pic:spPr>
-                </pic:pic>
-              </a:graphicData>
-            </a:graphic>
-          </wp:inline>
-        </w:drawing>
-      </w:r>
-    </w:p>
-    <w:p>
-      <w:r>
-        <w:t xml:space="preserve">Pulsamos sorbe la Opción de New </w:t>
-      </w:r>
-      <w:proofErr w:type="spellStart"/>
-      <w:r>
-        <w:t>Build</w:t>
-      </w:r>
-      <w:proofErr w:type="spellEnd"/>
-      <w:r>
-        <w:t xml:space="preserve"> </w:t>
-      </w:r>
-      <w:proofErr w:type="spellStart"/>
-      <w:r>
-        <w:t>Definition</w:t>
-      </w:r>
-      <w:proofErr w:type="spellEnd"/>
-      <w:r>
-        <w:t>:</w:t>
-      </w:r>
-    </w:p>
-    <w:p>
-      <w:pPr>
-        <w:jc w:val="center"/>
-      </w:pPr>
-      <w:r>
-        <w:rPr>
-          <w:noProof/>
-          <w:lang w:val="es-ES" w:eastAsia="es-ES"/>
-        </w:rPr>
-        <w:drawing>
-          <wp:inline distT="0" distB="0" distL="0" distR="0" wp14:anchorId="62C154A5" wp14:editId="2DD92472">
-            <wp:extent cx="2905125" cy="752475"/>
-            <wp:effectExtent l="0" t="0" r="9525" b="9525"/>
-            <wp:docPr id="8" name="Imagen 8"/>
-            <wp:cNvGraphicFramePr>
-              <a:graphicFrameLocks xmlns:a="http://schemas.openxmlformats.org/drawingml/2006/main" noChangeAspect="1"/>
-            </wp:cNvGraphicFramePr>
-            <a:graphic xmlns:a="http://schemas.openxmlformats.org/drawingml/2006/main">
-              <a:graphicData uri="http://schemas.openxmlformats.org/drawingml/2006/picture">
-                <pic:pic xmlns:pic="http://schemas.openxmlformats.org/drawingml/2006/picture">
-                  <pic:nvPicPr>
-                    <pic:cNvPr id="1" name=""/>
-                    <pic:cNvPicPr/>
-                  </pic:nvPicPr>
-                  <pic:blipFill>
-                    <a:blip r:embed="rId27"/>
-                    <a:stretch>
-                      <a:fillRect/>
-                    </a:stretch>
-                  </pic:blipFill>
-                  <pic:spPr>
-                    <a:xfrm>
-                      <a:off x="0" y="0"/>
-                      <a:ext cx="2905125" cy="752475"/>
-                    </a:xfrm>
-                    <a:prstGeom prst="rect">
-                      <a:avLst/>
-                    </a:prstGeom>
-                  </pic:spPr>
-                </pic:pic>
-              </a:graphicData>
-            </a:graphic>
-          </wp:inline>
-        </w:drawing>
-      </w:r>
-    </w:p>
-    <w:p/>
-    <w:p>
-      <w:pPr>
-        <w:jc w:val="both"/>
-      </w:pPr>
-      <w:r>
-        <w:lastRenderedPageBreak/>
-        <w:t>A la hora de la creaci</w:t>
-      </w:r>
-      <w:r>
-        <w:t xml:space="preserve">ón tendremos una serie de pestañas laterales en la que agregaremos la configuración de la </w:t>
-      </w:r>
-      <w:proofErr w:type="spellStart"/>
-      <w:r>
-        <w:t>Build</w:t>
-      </w:r>
-      <w:proofErr w:type="spellEnd"/>
-      <w:r>
-        <w:t xml:space="preserve">. </w:t>
-      </w:r>
-    </w:p>
-    <w:p>
-      <w:pPr>
-        <w:jc w:val="both"/>
-      </w:pPr>
-      <w:proofErr w:type="spellStart"/>
-      <w:r>
-        <w:rPr>
-          <w:b/>
-        </w:rPr>
-        <w:t>Trigger</w:t>
-      </w:r>
-      <w:proofErr w:type="spellEnd"/>
-      <w:r>
-        <w:t xml:space="preserve">; Esto </w:t>
-      </w:r>
-      <w:r>
-        <w:t xml:space="preserve">parámetro establece cada cuento tiempo queremos ejecutar la BUILD. </w:t>
-      </w:r>
-      <w:proofErr w:type="spellStart"/>
-      <w:r>
-        <w:t>Depedendiendo</w:t>
-      </w:r>
-      <w:proofErr w:type="spellEnd"/>
-      <w:r>
-        <w:t xml:space="preserve"> de lo que realice la definición optaremos una solución u otra. Quizás subir a un entorno de Integración solo lo queremos realizar una vez al día, pero por el contrario </w:t>
-      </w:r>
-      <w:proofErr w:type="spellStart"/>
-      <w:r>
-        <w:t>si</w:t>
-      </w:r>
-      <w:proofErr w:type="spellEnd"/>
-      <w:r>
-        <w:t xml:space="preserve"> que queremos que cada </w:t>
-      </w:r>
-      <w:proofErr w:type="spellStart"/>
-      <w:r>
-        <w:t>Check</w:t>
-      </w:r>
-      <w:proofErr w:type="spellEnd"/>
-      <w:r>
-        <w:t xml:space="preserve"> In que se realice se analice el código subido al gestos del código fuentes. Todas estas opciones las configuramos en la siguiente pantalla: </w:t>
-      </w:r>
-    </w:p>
-    <w:p>
-      <w:pPr>
-        <w:jc w:val="both"/>
-      </w:pPr>
-      <w:r>
-        <w:rPr>
-          <w:noProof/>
-          <w:lang w:val="es-ES" w:eastAsia="es-ES"/>
-        </w:rPr>
-        <w:drawing>
-          <wp:inline distT="0" distB="0" distL="0" distR="0" wp14:anchorId="13D69A3B" wp14:editId="3967C121">
-            <wp:extent cx="5486400" cy="2513965"/>
-            <wp:effectExtent l="0" t="0" r="0" b="635"/>
-            <wp:docPr id="9" name="Imagen 9"/>
-            <wp:cNvGraphicFramePr>
-              <a:graphicFrameLocks xmlns:a="http://schemas.openxmlformats.org/drawingml/2006/main" noChangeAspect="1"/>
-            </wp:cNvGraphicFramePr>
-            <a:graphic xmlns:a="http://schemas.openxmlformats.org/drawingml/2006/main">
-              <a:graphicData uri="http://schemas.openxmlformats.org/drawingml/2006/picture">
-                <pic:pic xmlns:pic="http://schemas.openxmlformats.org/drawingml/2006/picture">
-                  <pic:nvPicPr>
-                    <pic:cNvPr id="1" name=""/>
-                    <pic:cNvPicPr/>
-                  </pic:nvPicPr>
-                  <pic:blipFill>
-                    <a:blip r:embed="rId28"/>
-                    <a:stretch>
-                      <a:fillRect/>
-                    </a:stretch>
-                  </pic:blipFill>
-                  <pic:spPr>
-                    <a:xfrm>
-                      <a:off x="0" y="0"/>
-                      <a:ext cx="5486400" cy="2513965"/>
-                    </a:xfrm>
-                    <a:prstGeom prst="rect">
-                      <a:avLst/>
-                    </a:prstGeom>
-                  </pic:spPr>
-                </pic:pic>
-              </a:graphicData>
-            </a:graphic>
-          </wp:inline>
-        </w:drawing>
-      </w:r>
-    </w:p>
-    <w:p>
-      <w:pPr>
-        <w:jc w:val="both"/>
-      </w:pPr>
-      <w:r>
-        <w:rPr>
-          <w:b/>
-        </w:rPr>
-        <w:t xml:space="preserve">Source </w:t>
-      </w:r>
-      <w:proofErr w:type="spellStart"/>
-      <w:r>
-        <w:rPr>
-          <w:b/>
-        </w:rPr>
-        <w:t>Settings</w:t>
-      </w:r>
-      <w:proofErr w:type="spellEnd"/>
-      <w:r>
-        <w:rPr>
-          <w:b/>
-        </w:rPr>
-        <w:t xml:space="preserve">: </w:t>
-      </w:r>
-      <w:r>
-        <w:t xml:space="preserve">Agregaremos los proyectos que se van a compilar en cada </w:t>
-      </w:r>
-      <w:proofErr w:type="spellStart"/>
-      <w:r>
-        <w:t>Build</w:t>
-      </w:r>
-      <w:proofErr w:type="spellEnd"/>
-      <w:r>
-        <w:t>.</w:t>
-      </w:r>
-    </w:p>
-    <w:p>
-      <w:pPr>
-        <w:jc w:val="both"/>
-      </w:pPr>
-      <w:proofErr w:type="spellStart"/>
-      <w:r>
-        <w:rPr>
-          <w:b/>
-        </w:rPr>
-        <w:t>Build</w:t>
-      </w:r>
-      <w:proofErr w:type="spellEnd"/>
-      <w:r>
-        <w:rPr>
-          <w:b/>
-        </w:rPr>
-        <w:t xml:space="preserve"> Defaults</w:t>
-      </w:r>
-      <w:r>
-        <w:t xml:space="preserve">: Seleccionamos el </w:t>
-      </w:r>
-      <w:proofErr w:type="spellStart"/>
-      <w:r>
-        <w:t>Build</w:t>
-      </w:r>
-      <w:proofErr w:type="spellEnd"/>
-      <w:r>
-        <w:t xml:space="preserve"> </w:t>
-      </w:r>
-      <w:proofErr w:type="spellStart"/>
-      <w:r>
-        <w:t>Controller</w:t>
-      </w:r>
-      <w:proofErr w:type="spellEnd"/>
-      <w:r>
-        <w:t xml:space="preserve"> y la ubicación donde va a estar el resultado de la </w:t>
-      </w:r>
-      <w:proofErr w:type="spellStart"/>
-      <w:r>
-        <w:t>build</w:t>
-      </w:r>
-      <w:proofErr w:type="spellEnd"/>
-      <w:r>
-        <w:t>.</w:t>
-      </w:r>
-    </w:p>
-    <w:p>
-      <w:pPr>
-        <w:jc w:val="both"/>
-      </w:pPr>
-      <w:r>
-        <w:rPr>
-          <w:noProof/>
-          <w:lang w:val="es-ES" w:eastAsia="es-ES"/>
-        </w:rPr>
-        <w:drawing>
-          <wp:inline distT="0" distB="0" distL="0" distR="0" wp14:anchorId="4D022CDE" wp14:editId="2D57390A">
-            <wp:extent cx="5486400" cy="1832610"/>
-            <wp:effectExtent l="0" t="0" r="0" b="0"/>
-            <wp:docPr id="20" name="Imagen 20"/>
-            <wp:cNvGraphicFramePr>
-              <a:graphicFrameLocks xmlns:a="http://schemas.openxmlformats.org/drawingml/2006/main" noChangeAspect="1"/>
-            </wp:cNvGraphicFramePr>
-            <a:graphic xmlns:a="http://schemas.openxmlformats.org/drawingml/2006/main">
-              <a:graphicData uri="http://schemas.openxmlformats.org/drawingml/2006/picture">
-                <pic:pic xmlns:pic="http://schemas.openxmlformats.org/drawingml/2006/picture">
-                  <pic:nvPicPr>
-                    <pic:cNvPr id="1" name=""/>
-                    <pic:cNvPicPr/>
-                  </pic:nvPicPr>
-                  <pic:blipFill>
-                    <a:blip r:embed="rId29"/>
-                    <a:stretch>
-                      <a:fillRect/>
-                    </a:stretch>
-                  </pic:blipFill>
-                  <pic:spPr>
-                    <a:xfrm>
-                      <a:off x="0" y="0"/>
-                      <a:ext cx="5486400" cy="1832610"/>
-                    </a:xfrm>
-                    <a:prstGeom prst="rect">
-                      <a:avLst/>
-                    </a:prstGeom>
-                  </pic:spPr>
-                </pic:pic>
-              </a:graphicData>
-            </a:graphic>
-          </wp:inline>
-        </w:drawing>
-      </w:r>
-    </w:p>
-    <w:p>
-      <w:pPr>
-        <w:jc w:val="both"/>
-      </w:pPr>
-    </w:p>
-    <w:p>
-      <w:pPr>
-        <w:jc w:val="both"/>
-      </w:pPr>
-    </w:p>
-    <w:p>
-      <w:pPr>
-        <w:jc w:val="both"/>
-      </w:pPr>
-      <w:proofErr w:type="spellStart"/>
-      <w:r>
-        <w:rPr>
-          <w:b/>
-        </w:rPr>
-        <w:lastRenderedPageBreak/>
-        <w:t>Process</w:t>
-      </w:r>
-      <w:proofErr w:type="spellEnd"/>
-      <w:r>
-        <w:rPr>
-          <w:b/>
-        </w:rPr>
-        <w:t xml:space="preserve">: </w:t>
-      </w:r>
-      <w:r>
-        <w:t xml:space="preserve">En esta opción seleccionamos el </w:t>
-      </w:r>
-      <w:proofErr w:type="spellStart"/>
-      <w:r>
-        <w:t>Template</w:t>
-      </w:r>
-      <w:proofErr w:type="spellEnd"/>
-      <w:r>
-        <w:t xml:space="preserve"> que vamos a utilizar para esta </w:t>
-      </w:r>
-      <w:proofErr w:type="spellStart"/>
-      <w:r>
-        <w:t>Build</w:t>
-      </w:r>
-      <w:proofErr w:type="spellEnd"/>
-      <w:r>
-        <w:t xml:space="preserve">, para realizar la integración continua con las APP seleccionaremos </w:t>
-      </w:r>
-      <w:r>
-        <w:t xml:space="preserve">el </w:t>
-      </w:r>
-      <w:proofErr w:type="spellStart"/>
-      <w:r>
-        <w:t>template</w:t>
-      </w:r>
-      <w:proofErr w:type="spellEnd"/>
-      <w:r>
-        <w:t xml:space="preserve"> que nos hemos descargado de </w:t>
-      </w:r>
-      <w:proofErr w:type="spellStart"/>
-      <w:r>
-        <w:t>CodePlex</w:t>
-      </w:r>
-      <w:proofErr w:type="spellEnd"/>
-      <w:r>
-        <w:t xml:space="preserve"> (más adelante veremos cómo personalizar este </w:t>
-      </w:r>
-      <w:proofErr w:type="spellStart"/>
-      <w:r>
-        <w:t>template</w:t>
-      </w:r>
-      <w:proofErr w:type="spellEnd"/>
-      <w:r>
-        <w:t xml:space="preserve">) </w:t>
-      </w:r>
-    </w:p>
-    <w:p>
-      <w:pPr>
-        <w:jc w:val="both"/>
-      </w:pPr>
-      <w:r>
-        <w:rPr>
-          <w:noProof/>
-          <w:lang w:val="es-ES" w:eastAsia="es-ES"/>
-        </w:rPr>
-        <w:drawing>
-          <wp:inline distT="0" distB="0" distL="0" distR="0" wp14:anchorId="2EB4DDB9" wp14:editId="506ED719">
-            <wp:extent cx="5486400" cy="1051560"/>
-            <wp:effectExtent l="0" t="0" r="0" b="0"/>
-            <wp:docPr id="11" name="Imagen 11"/>
-            <wp:cNvGraphicFramePr>
-              <a:graphicFrameLocks xmlns:a="http://schemas.openxmlformats.org/drawingml/2006/main" noChangeAspect="1"/>
-            </wp:cNvGraphicFramePr>
-            <a:graphic xmlns:a="http://schemas.openxmlformats.org/drawingml/2006/main">
-              <a:graphicData uri="http://schemas.openxmlformats.org/drawingml/2006/picture">
-                <pic:pic xmlns:pic="http://schemas.openxmlformats.org/drawingml/2006/picture">
-                  <pic:nvPicPr>
-                    <pic:cNvPr id="1" name=""/>
-                    <pic:cNvPicPr/>
-                  </pic:nvPicPr>
-                  <pic:blipFill>
-                    <a:blip r:embed="rId30"/>
-                    <a:stretch>
-                      <a:fillRect/>
-                    </a:stretch>
-                  </pic:blipFill>
-                  <pic:spPr>
-                    <a:xfrm>
-                      <a:off x="0" y="0"/>
-                      <a:ext cx="5486400" cy="1051560"/>
-                    </a:xfrm>
-                    <a:prstGeom prst="rect">
-                      <a:avLst/>
-                    </a:prstGeom>
-                  </pic:spPr>
-                </pic:pic>
-              </a:graphicData>
-            </a:graphic>
-          </wp:inline>
-        </w:drawing>
-      </w:r>
-    </w:p>
-    <w:p>
-      <w:pPr>
-        <w:jc w:val="both"/>
-      </w:pPr>
-      <w:r>
-        <w:t xml:space="preserve">Dentro de los parámetros de este proceso de </w:t>
-      </w:r>
-      <w:proofErr w:type="spellStart"/>
-      <w:r>
-        <w:t>Build</w:t>
-      </w:r>
-      <w:proofErr w:type="spellEnd"/>
-      <w:r>
-        <w:t xml:space="preserve"> tendremos que añadir lo siguiente:</w:t>
-      </w:r>
-    </w:p>
-    <w:p>
-      <w:pPr>
-        <w:pStyle w:val="Prrafodelista"/>
-        <w:numPr>
-          <w:ilvl w:val="0"/>
-          <w:numId w:val="11"/>
-        </w:numPr>
-        <w:jc w:val="both"/>
-      </w:pPr>
-      <w:proofErr w:type="spellStart"/>
-      <w:r>
-        <w:t>Advanced</w:t>
-      </w:r>
-      <w:proofErr w:type="spellEnd"/>
-      <w:r>
-        <w:t xml:space="preserve">-&gt; </w:t>
-      </w:r>
-      <w:proofErr w:type="spellStart"/>
-      <w:r>
-        <w:t>MSBuild</w:t>
-      </w:r>
-      <w:proofErr w:type="spellEnd"/>
-      <w:r>
-        <w:t xml:space="preserve"> </w:t>
-      </w:r>
-      <w:proofErr w:type="spellStart"/>
-      <w:r>
-        <w:t>Arguments</w:t>
-      </w:r>
-      <w:proofErr w:type="spellEnd"/>
-      <w:r>
-        <w:t xml:space="preserve">: </w:t>
-      </w:r>
-      <w:r>
-        <w:t>/</w:t>
-      </w:r>
-      <w:proofErr w:type="spellStart"/>
-      <w:r>
-        <w:t>p:ActivePublishProfile</w:t>
-      </w:r>
-      <w:proofErr w:type="spellEnd"/>
-      <w:r>
-        <w:t>="</w:t>
-      </w:r>
-      <w:r>
-        <w:t>perfil de Azure</w:t>
-      </w:r>
-      <w:r>
-        <w:t>"</w:t>
-      </w:r>
-    </w:p>
-    <w:p>
-      <w:pPr>
-        <w:pStyle w:val="Prrafodelista"/>
-        <w:numPr>
-          <w:ilvl w:val="0"/>
-          <w:numId w:val="11"/>
-        </w:numPr>
-        <w:jc w:val="both"/>
-      </w:pPr>
-      <w:proofErr w:type="spellStart"/>
-      <w:r>
-        <w:t>Misc</w:t>
-      </w:r>
-      <w:proofErr w:type="spellEnd"/>
-      <w:r>
-        <w:t xml:space="preserve">-&gt; </w:t>
-      </w:r>
-      <w:proofErr w:type="spellStart"/>
-      <w:r>
-        <w:t>Deployment</w:t>
-      </w:r>
-      <w:proofErr w:type="spellEnd"/>
-      <w:r>
-        <w:t xml:space="preserve"> Script Ruta donde hemos dejado el fichero SharePointAppDeloy.ps1 (descargado previamente de </w:t>
-      </w:r>
-      <w:proofErr w:type="spellStart"/>
-      <w:r>
-        <w:t>Codeplex</w:t>
-      </w:r>
-      <w:proofErr w:type="spellEnd"/>
-      <w:r>
-        <w:t>)</w:t>
-      </w:r>
-    </w:p>
-    <w:p>
-      <w:pPr>
-        <w:jc w:val="both"/>
-      </w:pPr>
-      <w:r>
-        <w:rPr>
-          <w:noProof/>
-          <w:lang w:val="es-ES" w:eastAsia="es-ES"/>
-        </w:rPr>
-        <w:drawing>
-          <wp:inline distT="0" distB="0" distL="0" distR="0" wp14:anchorId="5AFD40E5" wp14:editId="7FDC0DF6">
-            <wp:extent cx="5486400" cy="3033395"/>
-            <wp:effectExtent l="0" t="0" r="0" b="0"/>
-            <wp:docPr id="19" name="Imagen 19"/>
-            <wp:cNvGraphicFramePr>
-              <a:graphicFrameLocks xmlns:a="http://schemas.openxmlformats.org/drawingml/2006/main" noChangeAspect="1"/>
-            </wp:cNvGraphicFramePr>
-            <a:graphic xmlns:a="http://schemas.openxmlformats.org/drawingml/2006/main">
-              <a:graphicData uri="http://schemas.openxmlformats.org/drawingml/2006/picture">
-                <pic:pic xmlns:pic="http://schemas.openxmlformats.org/drawingml/2006/picture">
-                  <pic:nvPicPr>
-                    <pic:cNvPr id="1" name=""/>
-                    <pic:cNvPicPr/>
-                  </pic:nvPicPr>
-                  <pic:blipFill>
-                    <a:blip r:embed="rId31"/>
-                    <a:stretch>
-                      <a:fillRect/>
-                    </a:stretch>
-                  </pic:blipFill>
-                  <pic:spPr>
-                    <a:xfrm>
-                      <a:off x="0" y="0"/>
-                      <a:ext cx="5486400" cy="3033395"/>
-                    </a:xfrm>
-                    <a:prstGeom prst="rect">
-                      <a:avLst/>
-                    </a:prstGeom>
-                  </pic:spPr>
-                </pic:pic>
-              </a:graphicData>
-            </a:graphic>
-          </wp:inline>
-        </w:drawing>
-      </w:r>
-    </w:p>
-    <w:p>
-      <w:pPr>
-        <w:jc w:val="both"/>
-      </w:pPr>
-    </w:p>
-    <w:p>
-      <w:r>
-        <w:lastRenderedPageBreak/>
-        <w:t xml:space="preserve">A continuación ejecutamos la </w:t>
-      </w:r>
-      <w:proofErr w:type="spellStart"/>
-      <w:r>
-        <w:t>build</w:t>
-      </w:r>
-      <w:proofErr w:type="spellEnd"/>
-      <w:r>
-        <w:t xml:space="preserve"> de forma manual y si todo ha ido bien se muestra una pantalla como la siguiente: </w:t>
-      </w:r>
-      <w:r>
-        <w:rPr>
-          <w:noProof/>
-          <w:lang w:val="es-ES" w:eastAsia="es-ES"/>
-        </w:rPr>
-        <w:drawing>
-          <wp:inline distT="0" distB="0" distL="0" distR="0" wp14:anchorId="0556A8EF" wp14:editId="5E86AD36">
-            <wp:extent cx="5486400" cy="2966085"/>
-            <wp:effectExtent l="0" t="0" r="0" b="5715"/>
-            <wp:docPr id="21" name="Imagen 21"/>
             <wp:cNvGraphicFramePr>
               <a:graphicFrameLocks xmlns:a="http://schemas.openxmlformats.org/drawingml/2006/main" noChangeAspect="1"/>
             </wp:cNvGraphicFramePr>
@@ -2665,6 +2672,640 @@
                   <pic:spPr>
                     <a:xfrm>
                       <a:off x="0" y="0"/>
+                      <a:ext cx="2255520" cy="2857500"/>
+                    </a:xfrm>
+                    <a:prstGeom prst="rect">
+                      <a:avLst/>
+                    </a:prstGeom>
+                  </pic:spPr>
+                </pic:pic>
+              </a:graphicData>
+            </a:graphic>
+          </wp:inline>
+        </w:drawing>
+      </w:r>
+    </w:p>
+    <w:p>
+      <w:r>
+        <w:t xml:space="preserve">Pulsamos sorbe la Opción de New </w:t>
+      </w:r>
+      <w:proofErr w:type="spellStart"/>
+      <w:r>
+        <w:t>Build</w:t>
+      </w:r>
+      <w:proofErr w:type="spellEnd"/>
+      <w:r>
+        <w:t xml:space="preserve"> </w:t>
+      </w:r>
+      <w:proofErr w:type="spellStart"/>
+      <w:r>
+        <w:t>Definition</w:t>
+      </w:r>
+      <w:proofErr w:type="spellEnd"/>
+      <w:r>
+        <w:t>:</w:t>
+      </w:r>
+    </w:p>
+    <w:p>
+      <w:pPr>
+        <w:jc w:val="center"/>
+      </w:pPr>
+      <w:r>
+        <w:rPr>
+          <w:noProof/>
+          <w:lang w:val="es-ES" w:eastAsia="es-ES"/>
+        </w:rPr>
+        <w:drawing>
+          <wp:inline distT="0" distB="0" distL="0" distR="0" wp14:anchorId="62C154A5" wp14:editId="2DD92472">
+            <wp:extent cx="2905125" cy="752475"/>
+            <wp:effectExtent l="0" t="0" r="9525" b="9525"/>
+            <wp:docPr id="8" name="Imagen 8"/>
+            <wp:cNvGraphicFramePr>
+              <a:graphicFrameLocks xmlns:a="http://schemas.openxmlformats.org/drawingml/2006/main" noChangeAspect="1"/>
+            </wp:cNvGraphicFramePr>
+            <a:graphic xmlns:a="http://schemas.openxmlformats.org/drawingml/2006/main">
+              <a:graphicData uri="http://schemas.openxmlformats.org/drawingml/2006/picture">
+                <pic:pic xmlns:pic="http://schemas.openxmlformats.org/drawingml/2006/picture">
+                  <pic:nvPicPr>
+                    <pic:cNvPr id="1" name=""/>
+                    <pic:cNvPicPr/>
+                  </pic:nvPicPr>
+                  <pic:blipFill>
+                    <a:blip r:embed="rId33"/>
+                    <a:stretch>
+                      <a:fillRect/>
+                    </a:stretch>
+                  </pic:blipFill>
+                  <pic:spPr>
+                    <a:xfrm>
+                      <a:off x="0" y="0"/>
+                      <a:ext cx="2905125" cy="752475"/>
+                    </a:xfrm>
+                    <a:prstGeom prst="rect">
+                      <a:avLst/>
+                    </a:prstGeom>
+                  </pic:spPr>
+                </pic:pic>
+              </a:graphicData>
+            </a:graphic>
+          </wp:inline>
+        </w:drawing>
+      </w:r>
+    </w:p>
+    <w:p/>
+    <w:p>
+      <w:pPr>
+        <w:jc w:val="both"/>
+      </w:pPr>
+      <w:r>
+        <w:lastRenderedPageBreak/>
+        <w:t>A la hora de la creaci</w:t>
+      </w:r>
+      <w:r>
+        <w:t xml:space="preserve">ón tendremos una serie de pestañas laterales en la que agregaremos la configuración de la </w:t>
+      </w:r>
+      <w:proofErr w:type="spellStart"/>
+      <w:r>
+        <w:t>Build</w:t>
+      </w:r>
+      <w:proofErr w:type="spellEnd"/>
+      <w:r>
+        <w:t xml:space="preserve">. </w:t>
+      </w:r>
+    </w:p>
+    <w:p>
+      <w:pPr>
+        <w:jc w:val="both"/>
+      </w:pPr>
+      <w:proofErr w:type="spellStart"/>
+      <w:r>
+        <w:rPr>
+          <w:b/>
+        </w:rPr>
+        <w:t>Trigger</w:t>
+      </w:r>
+      <w:proofErr w:type="spellEnd"/>
+      <w:r>
+        <w:t xml:space="preserve">; Esto </w:t>
+      </w:r>
+      <w:r>
+        <w:t xml:space="preserve">parámetro establece cada cuento tiempo queremos ejecutar la BUILD. </w:t>
+      </w:r>
+      <w:proofErr w:type="spellStart"/>
+      <w:r>
+        <w:t>Depedendiendo</w:t>
+      </w:r>
+      <w:proofErr w:type="spellEnd"/>
+      <w:r>
+        <w:t xml:space="preserve"> de lo que realice la definición optaremos una solución u otra. Quizás subir a un entorno de Integración solo lo queremos realizar una vez al día, pero por el contrario </w:t>
+      </w:r>
+      <w:proofErr w:type="spellStart"/>
+      <w:r>
+        <w:t>si</w:t>
+      </w:r>
+      <w:proofErr w:type="spellEnd"/>
+      <w:r>
+        <w:t xml:space="preserve"> que queremos que cada </w:t>
+      </w:r>
+      <w:proofErr w:type="spellStart"/>
+      <w:r>
+        <w:t>Check</w:t>
+      </w:r>
+      <w:proofErr w:type="spellEnd"/>
+      <w:r>
+        <w:t xml:space="preserve"> In que se realice se analice el código subido al gestos del código fuentes. Todas estas opciones las configuramos en la siguiente pantalla: </w:t>
+      </w:r>
+    </w:p>
+    <w:p>
+      <w:pPr>
+        <w:jc w:val="both"/>
+      </w:pPr>
+      <w:r>
+        <w:rPr>
+          <w:noProof/>
+          <w:lang w:val="es-ES" w:eastAsia="es-ES"/>
+        </w:rPr>
+        <w:drawing>
+          <wp:inline distT="0" distB="0" distL="0" distR="0" wp14:anchorId="13D69A3B" wp14:editId="3967C121">
+            <wp:extent cx="5486400" cy="2513965"/>
+            <wp:effectExtent l="0" t="0" r="0" b="635"/>
+            <wp:docPr id="9" name="Imagen 9"/>
+            <wp:cNvGraphicFramePr>
+              <a:graphicFrameLocks xmlns:a="http://schemas.openxmlformats.org/drawingml/2006/main" noChangeAspect="1"/>
+            </wp:cNvGraphicFramePr>
+            <a:graphic xmlns:a="http://schemas.openxmlformats.org/drawingml/2006/main">
+              <a:graphicData uri="http://schemas.openxmlformats.org/drawingml/2006/picture">
+                <pic:pic xmlns:pic="http://schemas.openxmlformats.org/drawingml/2006/picture">
+                  <pic:nvPicPr>
+                    <pic:cNvPr id="1" name=""/>
+                    <pic:cNvPicPr/>
+                  </pic:nvPicPr>
+                  <pic:blipFill>
+                    <a:blip r:embed="rId34"/>
+                    <a:stretch>
+                      <a:fillRect/>
+                    </a:stretch>
+                  </pic:blipFill>
+                  <pic:spPr>
+                    <a:xfrm>
+                      <a:off x="0" y="0"/>
+                      <a:ext cx="5486400" cy="2513965"/>
+                    </a:xfrm>
+                    <a:prstGeom prst="rect">
+                      <a:avLst/>
+                    </a:prstGeom>
+                  </pic:spPr>
+                </pic:pic>
+              </a:graphicData>
+            </a:graphic>
+          </wp:inline>
+        </w:drawing>
+      </w:r>
+    </w:p>
+    <w:p>
+      <w:pPr>
+        <w:jc w:val="both"/>
+      </w:pPr>
+      <w:r>
+        <w:rPr>
+          <w:b/>
+        </w:rPr>
+        <w:t xml:space="preserve">Source </w:t>
+      </w:r>
+      <w:proofErr w:type="spellStart"/>
+      <w:r>
+        <w:rPr>
+          <w:b/>
+        </w:rPr>
+        <w:t>Settings</w:t>
+      </w:r>
+      <w:proofErr w:type="spellEnd"/>
+      <w:r>
+        <w:rPr>
+          <w:b/>
+        </w:rPr>
+        <w:t xml:space="preserve">: </w:t>
+      </w:r>
+      <w:r>
+        <w:t xml:space="preserve">Agregaremos los proyectos que se van a compilar en cada </w:t>
+      </w:r>
+      <w:proofErr w:type="spellStart"/>
+      <w:r>
+        <w:t>Build</w:t>
+      </w:r>
+      <w:proofErr w:type="spellEnd"/>
+      <w:r>
+        <w:t>.</w:t>
+      </w:r>
+    </w:p>
+    <w:p>
+      <w:pPr>
+        <w:jc w:val="both"/>
+      </w:pPr>
+      <w:proofErr w:type="spellStart"/>
+      <w:r>
+        <w:rPr>
+          <w:b/>
+        </w:rPr>
+        <w:t>Build</w:t>
+      </w:r>
+      <w:proofErr w:type="spellEnd"/>
+      <w:r>
+        <w:rPr>
+          <w:b/>
+        </w:rPr>
+        <w:t xml:space="preserve"> Defaults</w:t>
+      </w:r>
+      <w:r>
+        <w:t xml:space="preserve">: Seleccionamos el </w:t>
+      </w:r>
+      <w:proofErr w:type="spellStart"/>
+      <w:r>
+        <w:t>Build</w:t>
+      </w:r>
+      <w:proofErr w:type="spellEnd"/>
+      <w:r>
+        <w:t xml:space="preserve"> </w:t>
+      </w:r>
+      <w:proofErr w:type="spellStart"/>
+      <w:r>
+        <w:t>Controller</w:t>
+      </w:r>
+      <w:proofErr w:type="spellEnd"/>
+      <w:r>
+        <w:t xml:space="preserve"> y la ubicación donde va a estar el resultado de la </w:t>
+      </w:r>
+      <w:proofErr w:type="spellStart"/>
+      <w:r>
+        <w:t>build</w:t>
+      </w:r>
+      <w:proofErr w:type="spellEnd"/>
+      <w:r>
+        <w:t>.</w:t>
+      </w:r>
+    </w:p>
+    <w:p>
+      <w:pPr>
+        <w:jc w:val="both"/>
+      </w:pPr>
+      <w:r>
+        <w:rPr>
+          <w:noProof/>
+          <w:lang w:val="es-ES" w:eastAsia="es-ES"/>
+        </w:rPr>
+        <w:drawing>
+          <wp:inline distT="0" distB="0" distL="0" distR="0" wp14:anchorId="4D022CDE" wp14:editId="2D57390A">
+            <wp:extent cx="5486400" cy="1832610"/>
+            <wp:effectExtent l="0" t="0" r="0" b="0"/>
+            <wp:docPr id="20" name="Imagen 20"/>
+            <wp:cNvGraphicFramePr>
+              <a:graphicFrameLocks xmlns:a="http://schemas.openxmlformats.org/drawingml/2006/main" noChangeAspect="1"/>
+            </wp:cNvGraphicFramePr>
+            <a:graphic xmlns:a="http://schemas.openxmlformats.org/drawingml/2006/main">
+              <a:graphicData uri="http://schemas.openxmlformats.org/drawingml/2006/picture">
+                <pic:pic xmlns:pic="http://schemas.openxmlformats.org/drawingml/2006/picture">
+                  <pic:nvPicPr>
+                    <pic:cNvPr id="1" name=""/>
+                    <pic:cNvPicPr/>
+                  </pic:nvPicPr>
+                  <pic:blipFill>
+                    <a:blip r:embed="rId35"/>
+                    <a:stretch>
+                      <a:fillRect/>
+                    </a:stretch>
+                  </pic:blipFill>
+                  <pic:spPr>
+                    <a:xfrm>
+                      <a:off x="0" y="0"/>
+                      <a:ext cx="5486400" cy="1832610"/>
+                    </a:xfrm>
+                    <a:prstGeom prst="rect">
+                      <a:avLst/>
+                    </a:prstGeom>
+                  </pic:spPr>
+                </pic:pic>
+              </a:graphicData>
+            </a:graphic>
+          </wp:inline>
+        </w:drawing>
+      </w:r>
+    </w:p>
+    <w:p>
+      <w:pPr>
+        <w:jc w:val="both"/>
+      </w:pPr>
+    </w:p>
+    <w:p>
+      <w:pPr>
+        <w:jc w:val="both"/>
+      </w:pPr>
+    </w:p>
+    <w:p>
+      <w:pPr>
+        <w:jc w:val="both"/>
+      </w:pPr>
+      <w:proofErr w:type="spellStart"/>
+      <w:r>
+        <w:rPr>
+          <w:b/>
+        </w:rPr>
+        <w:lastRenderedPageBreak/>
+        <w:t>Process</w:t>
+      </w:r>
+      <w:proofErr w:type="spellEnd"/>
+      <w:r>
+        <w:rPr>
+          <w:b/>
+        </w:rPr>
+        <w:t xml:space="preserve">: </w:t>
+      </w:r>
+      <w:r>
+        <w:t xml:space="preserve">En esta opción seleccionamos el </w:t>
+      </w:r>
+      <w:proofErr w:type="spellStart"/>
+      <w:r>
+        <w:t>Template</w:t>
+      </w:r>
+      <w:proofErr w:type="spellEnd"/>
+      <w:r>
+        <w:t xml:space="preserve"> que vamos a utilizar para esta </w:t>
+      </w:r>
+      <w:proofErr w:type="spellStart"/>
+      <w:r>
+        <w:t>Build</w:t>
+      </w:r>
+      <w:proofErr w:type="spellEnd"/>
+      <w:r>
+        <w:t xml:space="preserve">, para realizar la integración continua con las APP seleccionaremos </w:t>
+      </w:r>
+      <w:r>
+        <w:t xml:space="preserve">el </w:t>
+      </w:r>
+      <w:proofErr w:type="spellStart"/>
+      <w:r>
+        <w:t>template</w:t>
+      </w:r>
+      <w:proofErr w:type="spellEnd"/>
+      <w:r>
+        <w:t xml:space="preserve"> que nos hemos descargado de </w:t>
+      </w:r>
+      <w:proofErr w:type="spellStart"/>
+      <w:r>
+        <w:t>CodePlex</w:t>
+      </w:r>
+      <w:proofErr w:type="spellEnd"/>
+      <w:r>
+        <w:t xml:space="preserve"> (más adelante veremos cómo personalizar este </w:t>
+      </w:r>
+      <w:proofErr w:type="spellStart"/>
+      <w:r>
+        <w:t>template</w:t>
+      </w:r>
+      <w:proofErr w:type="spellEnd"/>
+      <w:r>
+        <w:t xml:space="preserve">) </w:t>
+      </w:r>
+    </w:p>
+    <w:p>
+      <w:pPr>
+        <w:jc w:val="both"/>
+      </w:pPr>
+      <w:r>
+        <w:rPr>
+          <w:noProof/>
+          <w:lang w:val="es-ES" w:eastAsia="es-ES"/>
+        </w:rPr>
+        <w:drawing>
+          <wp:inline distT="0" distB="0" distL="0" distR="0" wp14:anchorId="2EB4DDB9" wp14:editId="506ED719">
+            <wp:extent cx="5486400" cy="1051560"/>
+            <wp:effectExtent l="0" t="0" r="0" b="0"/>
+            <wp:docPr id="11" name="Imagen 11"/>
+            <wp:cNvGraphicFramePr>
+              <a:graphicFrameLocks xmlns:a="http://schemas.openxmlformats.org/drawingml/2006/main" noChangeAspect="1"/>
+            </wp:cNvGraphicFramePr>
+            <a:graphic xmlns:a="http://schemas.openxmlformats.org/drawingml/2006/main">
+              <a:graphicData uri="http://schemas.openxmlformats.org/drawingml/2006/picture">
+                <pic:pic xmlns:pic="http://schemas.openxmlformats.org/drawingml/2006/picture">
+                  <pic:nvPicPr>
+                    <pic:cNvPr id="1" name=""/>
+                    <pic:cNvPicPr/>
+                  </pic:nvPicPr>
+                  <pic:blipFill>
+                    <a:blip r:embed="rId36"/>
+                    <a:stretch>
+                      <a:fillRect/>
+                    </a:stretch>
+                  </pic:blipFill>
+                  <pic:spPr>
+                    <a:xfrm>
+                      <a:off x="0" y="0"/>
+                      <a:ext cx="5486400" cy="1051560"/>
+                    </a:xfrm>
+                    <a:prstGeom prst="rect">
+                      <a:avLst/>
+                    </a:prstGeom>
+                  </pic:spPr>
+                </pic:pic>
+              </a:graphicData>
+            </a:graphic>
+          </wp:inline>
+        </w:drawing>
+      </w:r>
+    </w:p>
+    <w:p>
+      <w:pPr>
+        <w:jc w:val="both"/>
+      </w:pPr>
+      <w:r>
+        <w:t xml:space="preserve">Dentro de los parámetros de este proceso de </w:t>
+      </w:r>
+      <w:proofErr w:type="spellStart"/>
+      <w:r>
+        <w:t>Build</w:t>
+      </w:r>
+      <w:proofErr w:type="spellEnd"/>
+      <w:r>
+        <w:t xml:space="preserve"> tendremos que añadir lo siguiente:</w:t>
+      </w:r>
+    </w:p>
+    <w:p>
+      <w:pPr>
+        <w:pStyle w:val="Prrafodelista"/>
+        <w:numPr>
+          <w:ilvl w:val="0"/>
+          <w:numId w:val="11"/>
+        </w:numPr>
+        <w:jc w:val="both"/>
+      </w:pPr>
+      <w:proofErr w:type="spellStart"/>
+      <w:r>
+        <w:t>Advanced</w:t>
+      </w:r>
+      <w:proofErr w:type="spellEnd"/>
+      <w:r>
+        <w:t xml:space="preserve">-&gt; </w:t>
+      </w:r>
+      <w:proofErr w:type="spellStart"/>
+      <w:r>
+        <w:t>MSBuild</w:t>
+      </w:r>
+      <w:proofErr w:type="spellEnd"/>
+      <w:r>
+        <w:t xml:space="preserve"> </w:t>
+      </w:r>
+      <w:proofErr w:type="spellStart"/>
+      <w:r>
+        <w:t>Arguments</w:t>
+      </w:r>
+      <w:proofErr w:type="spellEnd"/>
+      <w:r>
+        <w:t xml:space="preserve">: </w:t>
+      </w:r>
+      <w:r>
+        <w:t>/</w:t>
+      </w:r>
+      <w:proofErr w:type="spellStart"/>
+      <w:r>
+        <w:t>p:ActivePublishProfile</w:t>
+      </w:r>
+      <w:proofErr w:type="spellEnd"/>
+      <w:r>
+        <w:t>="</w:t>
+      </w:r>
+      <w:r>
+        <w:t>perfil de Azure</w:t>
+      </w:r>
+      <w:r>
+        <w:t>"</w:t>
+      </w:r>
+    </w:p>
+    <w:p>
+      <w:pPr>
+        <w:pStyle w:val="Prrafodelista"/>
+        <w:numPr>
+          <w:ilvl w:val="0"/>
+          <w:numId w:val="11"/>
+        </w:numPr>
+        <w:jc w:val="both"/>
+      </w:pPr>
+      <w:proofErr w:type="spellStart"/>
+      <w:r>
+        <w:t>Misc</w:t>
+      </w:r>
+      <w:proofErr w:type="spellEnd"/>
+      <w:r>
+        <w:t xml:space="preserve">-&gt; </w:t>
+      </w:r>
+      <w:proofErr w:type="spellStart"/>
+      <w:r>
+        <w:t>Deployment</w:t>
+      </w:r>
+      <w:proofErr w:type="spellEnd"/>
+      <w:r>
+        <w:t xml:space="preserve"> Script Ruta donde hemos dejado el fichero SharePointAppDeloy.ps1 (descargado previamente de </w:t>
+      </w:r>
+      <w:proofErr w:type="spellStart"/>
+      <w:r>
+        <w:t>Codeplex</w:t>
+      </w:r>
+      <w:proofErr w:type="spellEnd"/>
+      <w:r>
+        <w:t>)</w:t>
+      </w:r>
+    </w:p>
+    <w:p>
+      <w:pPr>
+        <w:jc w:val="both"/>
+      </w:pPr>
+      <w:r>
+        <w:rPr>
+          <w:noProof/>
+          <w:lang w:val="es-ES" w:eastAsia="es-ES"/>
+        </w:rPr>
+        <w:drawing>
+          <wp:inline distT="0" distB="0" distL="0" distR="0" wp14:anchorId="5AFD40E5" wp14:editId="7FDC0DF6">
+            <wp:extent cx="5486400" cy="3033395"/>
+            <wp:effectExtent l="0" t="0" r="0" b="0"/>
+            <wp:docPr id="19" name="Imagen 19"/>
+            <wp:cNvGraphicFramePr>
+              <a:graphicFrameLocks xmlns:a="http://schemas.openxmlformats.org/drawingml/2006/main" noChangeAspect="1"/>
+            </wp:cNvGraphicFramePr>
+            <a:graphic xmlns:a="http://schemas.openxmlformats.org/drawingml/2006/main">
+              <a:graphicData uri="http://schemas.openxmlformats.org/drawingml/2006/picture">
+                <pic:pic xmlns:pic="http://schemas.openxmlformats.org/drawingml/2006/picture">
+                  <pic:nvPicPr>
+                    <pic:cNvPr id="1" name=""/>
+                    <pic:cNvPicPr/>
+                  </pic:nvPicPr>
+                  <pic:blipFill>
+                    <a:blip r:embed="rId37"/>
+                    <a:stretch>
+                      <a:fillRect/>
+                    </a:stretch>
+                  </pic:blipFill>
+                  <pic:spPr>
+                    <a:xfrm>
+                      <a:off x="0" y="0"/>
+                      <a:ext cx="5486400" cy="3033395"/>
+                    </a:xfrm>
+                    <a:prstGeom prst="rect">
+                      <a:avLst/>
+                    </a:prstGeom>
+                  </pic:spPr>
+                </pic:pic>
+              </a:graphicData>
+            </a:graphic>
+          </wp:inline>
+        </w:drawing>
+      </w:r>
+    </w:p>
+    <w:p>
+      <w:pPr>
+        <w:jc w:val="both"/>
+      </w:pPr>
+    </w:p>
+    <w:p>
+      <w:r>
+        <w:lastRenderedPageBreak/>
+        <w:t xml:space="preserve">A continuación ejecutamos la </w:t>
+      </w:r>
+      <w:proofErr w:type="spellStart"/>
+      <w:r>
+        <w:t>build</w:t>
+      </w:r>
+      <w:proofErr w:type="spellEnd"/>
+      <w:r>
+        <w:t xml:space="preserve"> de forma manual y si todo ha ido bien se muestra una pantalla como la siguiente: </w:t>
+      </w:r>
+      <w:r>
+        <w:rPr>
+          <w:noProof/>
+          <w:lang w:val="es-ES" w:eastAsia="es-ES"/>
+        </w:rPr>
+        <w:drawing>
+          <wp:inline distT="0" distB="0" distL="0" distR="0" wp14:anchorId="0556A8EF" wp14:editId="5E86AD36">
+            <wp:extent cx="5486400" cy="2966085"/>
+            <wp:effectExtent l="0" t="0" r="0" b="5715"/>
+            <wp:docPr id="21" name="Imagen 21"/>
+            <wp:cNvGraphicFramePr>
+              <a:graphicFrameLocks xmlns:a="http://schemas.openxmlformats.org/drawingml/2006/main" noChangeAspect="1"/>
+            </wp:cNvGraphicFramePr>
+            <a:graphic xmlns:a="http://schemas.openxmlformats.org/drawingml/2006/main">
+              <a:graphicData uri="http://schemas.openxmlformats.org/drawingml/2006/picture">
+                <pic:pic xmlns:pic="http://schemas.openxmlformats.org/drawingml/2006/picture">
+                  <pic:nvPicPr>
+                    <pic:cNvPr id="1" name=""/>
+                    <pic:cNvPicPr/>
+                  </pic:nvPicPr>
+                  <pic:blipFill>
+                    <a:blip r:embed="rId38"/>
+                    <a:stretch>
+                      <a:fillRect/>
+                    </a:stretch>
+                  </pic:blipFill>
+                  <pic:spPr>
+                    <a:xfrm>
+                      <a:off x="0" y="0"/>
                       <a:ext cx="5486400" cy="2966085"/>
                     </a:xfrm>
                     <a:prstGeom prst="rect">
@@ -2783,7 +3424,13 @@
       </w:pPr>
       <w:r>
         <w:lastRenderedPageBreak/>
-        <w:t xml:space="preserve">Laboratorio 2 Personalizar el Proceso de la BUILD </w:t>
+        <w:t xml:space="preserve">Laboratorio </w:t>
+      </w:r>
+      <w:r>
+        <w:t>3</w:t>
+      </w:r>
+      <w:r>
+        <w:t xml:space="preserve"> Personalizar el Proceso de la BUILD </w:t>
       </w:r>
     </w:p>
     <w:p/>
@@ -2810,17 +3457,9 @@
         <w:rPr>
           <w:b/>
         </w:rPr>
-        <w:t>Descargar SPCAF pre compilado</w:t>
-      </w:r>
-      <w:bookmarkStart w:id="4" w:name="_GoBack"/>
-      <w:bookmarkEnd w:id="4"/>
-      <w:r>
-        <w:rPr>
-          <w:b/>
-        </w:rPr>
-        <w:t xml:space="preserve"> desde la siguiente dirección </w:t>
-      </w:r>
-      <w:hyperlink r:id="rId33" w:history="1">
+        <w:t xml:space="preserve">Descargar SPCAF pre compilado desde la siguiente dirección </w:t>
+      </w:r>
+      <w:hyperlink r:id="rId39" w:history="1">
         <w:r>
           <w:rPr>
             <w:rStyle w:val="Hipervnculo"/>
@@ -2990,21 +3629,7 @@
           <w:rFonts w:ascii="Arial" w:hAnsi="Arial" w:cs="Arial"/>
           <w:color w:val="222222"/>
         </w:rPr>
-        <w:t xml:space="preserve"> </w:t>
-      </w:r>
-      <w:r>
-        <w:rPr>
-          <w:rFonts w:ascii="Arial" w:hAnsi="Arial" w:cs="Arial"/>
-          <w:color w:val="222222"/>
-        </w:rPr>
-        <w:t>es</w:t>
-      </w:r>
-      <w:r>
-        <w:rPr>
-          <w:rFonts w:ascii="Arial" w:hAnsi="Arial" w:cs="Arial"/>
-          <w:color w:val="222222"/>
-        </w:rPr>
-        <w:t xml:space="preserve"> Visual Studio</w:t>
+        <w:t xml:space="preserve"> es Visual Studio</w:t>
       </w:r>
     </w:p>
     <w:p>
@@ -3132,16 +3757,7 @@
           <w:sz w:val="21"/>
           <w:szCs w:val="21"/>
         </w:rPr>
-        <w:t xml:space="preserve"> in TFS </w:t>
-      </w:r>
-      <w:r>
-        <w:rPr>
-          <w:rFonts w:ascii="Arial" w:hAnsi="Arial" w:cs="Arial"/>
-          <w:color w:val="333333"/>
-          <w:sz w:val="21"/>
-          <w:szCs w:val="21"/>
-        </w:rPr>
-        <w:t xml:space="preserve"> como nombre para esta instancia </w:t>
+        <w:t xml:space="preserve"> in TFS  como nombre para esta instancia </w:t>
       </w:r>
       <w:proofErr w:type="spellStart"/>
       <w:r>
@@ -3625,7 +4241,7 @@
             <wp:extent cx="2857500" cy="2377440"/>
             <wp:effectExtent l="0" t="0" r="0" b="3810"/>
             <wp:docPr id="49" name="Imagen 49" descr="120613_1318_HowtorunSPC3.jpg">
-              <a:hlinkClick xmlns:a="http://schemas.openxmlformats.org/drawingml/2006/main" r:id="rId34"/>
+              <a:hlinkClick xmlns:a="http://schemas.openxmlformats.org/drawingml/2006/main" r:id="rId40"/>
             </wp:docPr>
             <wp:cNvGraphicFramePr>
               <a:graphicFrameLocks xmlns:a="http://schemas.openxmlformats.org/drawingml/2006/main" noChangeAspect="1"/>
@@ -3635,14 +4251,14 @@
                 <pic:pic xmlns:pic="http://schemas.openxmlformats.org/drawingml/2006/picture">
                   <pic:nvPicPr>
                     <pic:cNvPr id="0" name="Picture 108" descr="120613_1318_HowtorunSPC3.jpg">
-                      <a:hlinkClick r:id="rId34"/>
+                      <a:hlinkClick r:id="rId40"/>
                     </pic:cNvPr>
                     <pic:cNvPicPr>
                       <a:picLocks noChangeAspect="1" noChangeArrowheads="1"/>
                     </pic:cNvPicPr>
                   </pic:nvPicPr>
                   <pic:blipFill>
-                    <a:blip r:embed="rId35">
+                    <a:blip r:embed="rId41">
                       <a:extLst>
                         <a:ext uri="{28A0092B-C50C-407E-A947-70E740481C1C}">
                           <a14:useLocalDpi xmlns:a14="http://schemas.microsoft.com/office/drawing/2010/main" val="0"/>
@@ -3860,7 +4476,7 @@
             <wp:extent cx="2857500" cy="1958340"/>
             <wp:effectExtent l="0" t="0" r="0" b="3810"/>
             <wp:docPr id="48" name="Imagen 48" descr="120613_1318_HowtorunSPC4.jpg">
-              <a:hlinkClick xmlns:a="http://schemas.openxmlformats.org/drawingml/2006/main" r:id="rId36"/>
+              <a:hlinkClick xmlns:a="http://schemas.openxmlformats.org/drawingml/2006/main" r:id="rId42"/>
             </wp:docPr>
             <wp:cNvGraphicFramePr>
               <a:graphicFrameLocks xmlns:a="http://schemas.openxmlformats.org/drawingml/2006/main" noChangeAspect="1"/>
@@ -3870,14 +4486,14 @@
                 <pic:pic xmlns:pic="http://schemas.openxmlformats.org/drawingml/2006/picture">
                   <pic:nvPicPr>
                     <pic:cNvPr id="0" name="Picture 109" descr="120613_1318_HowtorunSPC4.jpg">
-                      <a:hlinkClick r:id="rId36"/>
+                      <a:hlinkClick r:id="rId42"/>
                     </pic:cNvPr>
                     <pic:cNvPicPr>
                       <a:picLocks noChangeAspect="1" noChangeArrowheads="1"/>
                     </pic:cNvPicPr>
                   </pic:nvPicPr>
                   <pic:blipFill>
-                    <a:blip r:embed="rId37">
+                    <a:blip r:embed="rId43">
                       <a:extLst>
                         <a:ext uri="{28A0092B-C50C-407E-A947-70E740481C1C}">
                           <a14:useLocalDpi xmlns:a14="http://schemas.microsoft.com/office/drawing/2010/main" val="0"/>
@@ -4506,13 +5122,14 @@
           <w:color w:val="EB2121"/>
           <w:sz w:val="21"/>
           <w:szCs w:val="21"/>
+          <w:lang w:val="es-ES" w:eastAsia="es-ES"/>
         </w:rPr>
         <w:drawing>
           <wp:inline distT="0" distB="0" distL="0" distR="0" wp14:anchorId="4ACF9F27" wp14:editId="19D7FBDF">
             <wp:extent cx="2857500" cy="1272540"/>
             <wp:effectExtent l="0" t="0" r="0" b="3810"/>
             <wp:docPr id="47" name="Imagen 47" descr="120613_1318_HowtorunSPC5.png">
-              <a:hlinkClick xmlns:a="http://schemas.openxmlformats.org/drawingml/2006/main" r:id="rId38"/>
+              <a:hlinkClick xmlns:a="http://schemas.openxmlformats.org/drawingml/2006/main" r:id="rId44"/>
             </wp:docPr>
             <wp:cNvGraphicFramePr>
               <a:graphicFrameLocks xmlns:a="http://schemas.openxmlformats.org/drawingml/2006/main" noChangeAspect="1"/>
@@ -4522,14 +5139,14 @@
                 <pic:pic xmlns:pic="http://schemas.openxmlformats.org/drawingml/2006/picture">
                   <pic:nvPicPr>
                     <pic:cNvPr id="0" name="Picture 110" descr="120613_1318_HowtorunSPC5.png">
-                      <a:hlinkClick r:id="rId38"/>
+                      <a:hlinkClick r:id="rId44"/>
                     </pic:cNvPr>
                     <pic:cNvPicPr>
                       <a:picLocks noChangeAspect="1" noChangeArrowheads="1"/>
                     </pic:cNvPicPr>
                   </pic:nvPicPr>
                   <pic:blipFill>
-                    <a:blip r:embed="rId39">
+                    <a:blip r:embed="rId45">
                       <a:extLst>
                         <a:ext uri="{28A0092B-C50C-407E-A947-70E740481C1C}">
                           <a14:useLocalDpi xmlns:a14="http://schemas.microsoft.com/office/drawing/2010/main" val="0"/>
@@ -5255,7 +5872,7 @@
             <wp:extent cx="2857500" cy="2118360"/>
             <wp:effectExtent l="0" t="0" r="0" b="0"/>
             <wp:docPr id="46" name="Imagen 46" descr="120613_1318_HowtorunSPC6.png">
-              <a:hlinkClick xmlns:a="http://schemas.openxmlformats.org/drawingml/2006/main" r:id="rId40"/>
+              <a:hlinkClick xmlns:a="http://schemas.openxmlformats.org/drawingml/2006/main" r:id="rId46"/>
             </wp:docPr>
             <wp:cNvGraphicFramePr>
               <a:graphicFrameLocks xmlns:a="http://schemas.openxmlformats.org/drawingml/2006/main" noChangeAspect="1"/>
@@ -5265,14 +5882,14 @@
                 <pic:pic xmlns:pic="http://schemas.openxmlformats.org/drawingml/2006/picture">
                   <pic:nvPicPr>
                     <pic:cNvPr id="0" name="Picture 111" descr="120613_1318_HowtorunSPC6.png">
-                      <a:hlinkClick r:id="rId40"/>
+                      <a:hlinkClick r:id="rId46"/>
                     </pic:cNvPr>
                     <pic:cNvPicPr>
                       <a:picLocks noChangeAspect="1" noChangeArrowheads="1"/>
                     </pic:cNvPicPr>
                   </pic:nvPicPr>
                   <pic:blipFill>
-                    <a:blip r:embed="rId41">
+                    <a:blip r:embed="rId47">
                       <a:extLst>
                         <a:ext uri="{28A0092B-C50C-407E-A947-70E740481C1C}">
                           <a14:useLocalDpi xmlns:a14="http://schemas.microsoft.com/office/drawing/2010/main" val="0"/>
@@ -5364,7 +5981,7 @@
             <wp:extent cx="2857500" cy="1455420"/>
             <wp:effectExtent l="0" t="0" r="0" b="0"/>
             <wp:docPr id="45" name="Imagen 45" descr="120613_1318_HowtorunSPC7.jpg">
-              <a:hlinkClick xmlns:a="http://schemas.openxmlformats.org/drawingml/2006/main" r:id="rId42"/>
+              <a:hlinkClick xmlns:a="http://schemas.openxmlformats.org/drawingml/2006/main" r:id="rId48"/>
             </wp:docPr>
             <wp:cNvGraphicFramePr>
               <a:graphicFrameLocks xmlns:a="http://schemas.openxmlformats.org/drawingml/2006/main" noChangeAspect="1"/>
@@ -5374,14 +5991,14 @@
                 <pic:pic xmlns:pic="http://schemas.openxmlformats.org/drawingml/2006/picture">
                   <pic:nvPicPr>
                     <pic:cNvPr id="0" name="Picture 112" descr="120613_1318_HowtorunSPC7.jpg">
-                      <a:hlinkClick r:id="rId42"/>
+                      <a:hlinkClick r:id="rId48"/>
                     </pic:cNvPr>
                     <pic:cNvPicPr>
                       <a:picLocks noChangeAspect="1" noChangeArrowheads="1"/>
                     </pic:cNvPicPr>
                   </pic:nvPicPr>
                   <pic:blipFill>
-                    <a:blip r:embed="rId43">
+                    <a:blip r:embed="rId49">
                       <a:extLst>
                         <a:ext uri="{28A0092B-C50C-407E-A947-70E740481C1C}">
                           <a14:useLocalDpi xmlns:a14="http://schemas.microsoft.com/office/drawing/2010/main" val="0"/>
@@ -8878,10 +9495,10 @@
       </w:pPr>
     </w:p>
     <w:sectPr>
-      <w:headerReference w:type="even" r:id="rId44"/>
-      <w:headerReference w:type="default" r:id="rId45"/>
-      <w:footerReference w:type="default" r:id="rId46"/>
-      <w:headerReference w:type="first" r:id="rId47"/>
+      <w:headerReference w:type="even" r:id="rId50"/>
+      <w:headerReference w:type="default" r:id="rId51"/>
+      <w:footerReference w:type="default" r:id="rId52"/>
+      <w:headerReference w:type="first" r:id="rId53"/>
       <w:pgSz w:w="12240" w:h="15840"/>
       <w:pgMar w:top="1440" w:right="1800" w:bottom="1440" w:left="1800" w:header="720" w:footer="720" w:gutter="0"/>
       <w:pgNumType w:start="1"/>
@@ -9204,7 +9821,7 @@
       <w:rPr>
         <w:lang w:val="en-US"/>
       </w:rPr>
-      <w:t>18</w:t>
+      <w:t>5</w:t>
     </w:r>
     <w:r>
       <w:fldChar w:fldCharType="end"/>
@@ -9624,6 +10241,119 @@
     </w:lvl>
   </w:abstractNum>
   <w:abstractNum w:abstractNumId="3" w15:restartNumberingAfterBreak="0">
+    <w:nsid w:val="0DAB7F24"/>
+    <w:multiLevelType w:val="multilevel"/>
+    <w:tmpl w:val="AF140496"/>
+    <w:lvl w:ilvl="0">
+      <w:start w:val="1"/>
+      <w:numFmt w:val="decimal"/>
+      <w:lvlText w:val="%1."/>
+      <w:lvlJc w:val="left"/>
+      <w:pPr>
+        <w:tabs>
+          <w:tab w:val="num" w:pos="720"/>
+        </w:tabs>
+        <w:ind w:left="720" w:hanging="360"/>
+      </w:pPr>
+    </w:lvl>
+    <w:lvl w:ilvl="1" w:tentative="1">
+      <w:start w:val="1"/>
+      <w:numFmt w:val="decimal"/>
+      <w:lvlText w:val="%2."/>
+      <w:lvlJc w:val="left"/>
+      <w:pPr>
+        <w:tabs>
+          <w:tab w:val="num" w:pos="1440"/>
+        </w:tabs>
+        <w:ind w:left="1440" w:hanging="360"/>
+      </w:pPr>
+    </w:lvl>
+    <w:lvl w:ilvl="2" w:tentative="1">
+      <w:start w:val="1"/>
+      <w:numFmt w:val="decimal"/>
+      <w:lvlText w:val="%3."/>
+      <w:lvlJc w:val="left"/>
+      <w:pPr>
+        <w:tabs>
+          <w:tab w:val="num" w:pos="2160"/>
+        </w:tabs>
+        <w:ind w:left="2160" w:hanging="360"/>
+      </w:pPr>
+    </w:lvl>
+    <w:lvl w:ilvl="3" w:tentative="1">
+      <w:start w:val="1"/>
+      <w:numFmt w:val="decimal"/>
+      <w:lvlText w:val="%4."/>
+      <w:lvlJc w:val="left"/>
+      <w:pPr>
+        <w:tabs>
+          <w:tab w:val="num" w:pos="2880"/>
+        </w:tabs>
+        <w:ind w:left="2880" w:hanging="360"/>
+      </w:pPr>
+    </w:lvl>
+    <w:lvl w:ilvl="4" w:tentative="1">
+      <w:start w:val="1"/>
+      <w:numFmt w:val="decimal"/>
+      <w:lvlText w:val="%5."/>
+      <w:lvlJc w:val="left"/>
+      <w:pPr>
+        <w:tabs>
+          <w:tab w:val="num" w:pos="3600"/>
+        </w:tabs>
+        <w:ind w:left="3600" w:hanging="360"/>
+      </w:pPr>
+    </w:lvl>
+    <w:lvl w:ilvl="5" w:tentative="1">
+      <w:start w:val="1"/>
+      <w:numFmt w:val="decimal"/>
+      <w:lvlText w:val="%6."/>
+      <w:lvlJc w:val="left"/>
+      <w:pPr>
+        <w:tabs>
+          <w:tab w:val="num" w:pos="4320"/>
+        </w:tabs>
+        <w:ind w:left="4320" w:hanging="360"/>
+      </w:pPr>
+    </w:lvl>
+    <w:lvl w:ilvl="6" w:tentative="1">
+      <w:start w:val="1"/>
+      <w:numFmt w:val="decimal"/>
+      <w:lvlText w:val="%7."/>
+      <w:lvlJc w:val="left"/>
+      <w:pPr>
+        <w:tabs>
+          <w:tab w:val="num" w:pos="5040"/>
+        </w:tabs>
+        <w:ind w:left="5040" w:hanging="360"/>
+      </w:pPr>
+    </w:lvl>
+    <w:lvl w:ilvl="7" w:tentative="1">
+      <w:start w:val="1"/>
+      <w:numFmt w:val="decimal"/>
+      <w:lvlText w:val="%8."/>
+      <w:lvlJc w:val="left"/>
+      <w:pPr>
+        <w:tabs>
+          <w:tab w:val="num" w:pos="5760"/>
+        </w:tabs>
+        <w:ind w:left="5760" w:hanging="360"/>
+      </w:pPr>
+    </w:lvl>
+    <w:lvl w:ilvl="8" w:tentative="1">
+      <w:start w:val="1"/>
+      <w:numFmt w:val="decimal"/>
+      <w:lvlText w:val="%9."/>
+      <w:lvlJc w:val="left"/>
+      <w:pPr>
+        <w:tabs>
+          <w:tab w:val="num" w:pos="6480"/>
+        </w:tabs>
+        <w:ind w:left="6480" w:hanging="360"/>
+      </w:pPr>
+    </w:lvl>
+  </w:abstractNum>
+  <w:abstractNum w:abstractNumId="4" w15:restartNumberingAfterBreak="0">
     <w:nsid w:val="10DD33FD"/>
     <w:multiLevelType w:val="hybridMultilevel"/>
     <w:tmpl w:val="DBFE404E"/>
@@ -9737,7 +10467,7 @@
       </w:rPr>
     </w:lvl>
   </w:abstractNum>
-  <w:abstractNum w:abstractNumId="4" w15:restartNumberingAfterBreak="0">
+  <w:abstractNum w:abstractNumId="5" w15:restartNumberingAfterBreak="0">
     <w:nsid w:val="1CC43A3C"/>
     <w:multiLevelType w:val="multilevel"/>
     <w:tmpl w:val="8FB0F996"/>
@@ -9886,7 +10616,7 @@
       </w:rPr>
     </w:lvl>
   </w:abstractNum>
-  <w:abstractNum w:abstractNumId="5" w15:restartNumberingAfterBreak="0">
+  <w:abstractNum w:abstractNumId="6" w15:restartNumberingAfterBreak="0">
     <w:nsid w:val="1E364369"/>
     <w:multiLevelType w:val="multilevel"/>
     <w:tmpl w:val="68AC2114"/>
@@ -10000,7 +10730,7 @@
       </w:rPr>
     </w:lvl>
   </w:abstractNum>
-  <w:abstractNum w:abstractNumId="6" w15:restartNumberingAfterBreak="0">
+  <w:abstractNum w:abstractNumId="7" w15:restartNumberingAfterBreak="0">
     <w:nsid w:val="23162DF2"/>
     <w:multiLevelType w:val="multilevel"/>
     <w:tmpl w:val="C9509DD2"/>
@@ -10113,7 +10843,7 @@
       </w:pPr>
     </w:lvl>
   </w:abstractNum>
-  <w:abstractNum w:abstractNumId="7" w15:restartNumberingAfterBreak="0">
+  <w:abstractNum w:abstractNumId="8" w15:restartNumberingAfterBreak="0">
     <w:nsid w:val="36837980"/>
     <w:multiLevelType w:val="hybridMultilevel"/>
     <w:tmpl w:val="EC900C16"/>
@@ -10199,7 +10929,7 @@
       </w:pPr>
     </w:lvl>
   </w:abstractNum>
-  <w:abstractNum w:abstractNumId="8" w15:restartNumberingAfterBreak="0">
+  <w:abstractNum w:abstractNumId="9" w15:restartNumberingAfterBreak="0">
     <w:nsid w:val="3A0E6FA5"/>
     <w:multiLevelType w:val="hybridMultilevel"/>
     <w:tmpl w:val="11183350"/>
@@ -10313,7 +11043,7 @@
       </w:rPr>
     </w:lvl>
   </w:abstractNum>
-  <w:abstractNum w:abstractNumId="9" w15:restartNumberingAfterBreak="0">
+  <w:abstractNum w:abstractNumId="10" w15:restartNumberingAfterBreak="0">
     <w:nsid w:val="42417244"/>
     <w:multiLevelType w:val="hybridMultilevel"/>
     <w:tmpl w:val="DFE88966"/>
@@ -10427,7 +11157,7 @@
       </w:rPr>
     </w:lvl>
   </w:abstractNum>
-  <w:abstractNum w:abstractNumId="10" w15:restartNumberingAfterBreak="0">
+  <w:abstractNum w:abstractNumId="11" w15:restartNumberingAfterBreak="0">
     <w:nsid w:val="43600E02"/>
     <w:multiLevelType w:val="hybridMultilevel"/>
     <w:tmpl w:val="FCA04AE0"/>
@@ -10541,7 +11271,7 @@
       </w:rPr>
     </w:lvl>
   </w:abstractNum>
-  <w:abstractNum w:abstractNumId="11" w15:restartNumberingAfterBreak="0">
+  <w:abstractNum w:abstractNumId="12" w15:restartNumberingAfterBreak="0">
     <w:nsid w:val="4E5C7189"/>
     <w:multiLevelType w:val="multilevel"/>
     <w:tmpl w:val="AC2C847C"/>
@@ -10654,7 +11384,7 @@
       </w:pPr>
     </w:lvl>
   </w:abstractNum>
-  <w:abstractNum w:abstractNumId="12" w15:restartNumberingAfterBreak="0">
+  <w:abstractNum w:abstractNumId="13" w15:restartNumberingAfterBreak="0">
     <w:nsid w:val="4FA81DB8"/>
     <w:multiLevelType w:val="multilevel"/>
     <w:tmpl w:val="BE58B120"/>
@@ -10767,7 +11497,7 @@
       </w:pPr>
     </w:lvl>
   </w:abstractNum>
-  <w:abstractNum w:abstractNumId="13" w15:restartNumberingAfterBreak="0">
+  <w:abstractNum w:abstractNumId="14" w15:restartNumberingAfterBreak="0">
     <w:nsid w:val="55D107EE"/>
     <w:multiLevelType w:val="hybridMultilevel"/>
     <w:tmpl w:val="B0C27372"/>
@@ -10853,7 +11583,7 @@
       </w:pPr>
     </w:lvl>
   </w:abstractNum>
-  <w:abstractNum w:abstractNumId="14" w15:restartNumberingAfterBreak="0">
+  <w:abstractNum w:abstractNumId="15" w15:restartNumberingAfterBreak="0">
     <w:nsid w:val="569A1CE4"/>
     <w:multiLevelType w:val="multilevel"/>
     <w:tmpl w:val="3A923AE4"/>
@@ -10966,7 +11696,7 @@
       </w:pPr>
     </w:lvl>
   </w:abstractNum>
-  <w:abstractNum w:abstractNumId="15" w15:restartNumberingAfterBreak="0">
+  <w:abstractNum w:abstractNumId="16" w15:restartNumberingAfterBreak="0">
     <w:nsid w:val="5D362CC2"/>
     <w:multiLevelType w:val="hybridMultilevel"/>
     <w:tmpl w:val="9F8AE54C"/>
@@ -11079,7 +11809,7 @@
       </w:rPr>
     </w:lvl>
   </w:abstractNum>
-  <w:abstractNum w:abstractNumId="16" w15:restartNumberingAfterBreak="0">
+  <w:abstractNum w:abstractNumId="17" w15:restartNumberingAfterBreak="0">
     <w:nsid w:val="5EDA1DDF"/>
     <w:multiLevelType w:val="multilevel"/>
     <w:tmpl w:val="43D822CA"/>
@@ -11192,7 +11922,7 @@
       </w:pPr>
     </w:lvl>
   </w:abstractNum>
-  <w:abstractNum w:abstractNumId="17" w15:restartNumberingAfterBreak="0">
+  <w:abstractNum w:abstractNumId="18" w15:restartNumberingAfterBreak="0">
     <w:nsid w:val="60142B20"/>
     <w:multiLevelType w:val="hybridMultilevel"/>
     <w:tmpl w:val="DB365C9E"/>
@@ -11306,7 +12036,7 @@
       </w:rPr>
     </w:lvl>
   </w:abstractNum>
-  <w:abstractNum w:abstractNumId="18" w15:restartNumberingAfterBreak="0">
+  <w:abstractNum w:abstractNumId="19" w15:restartNumberingAfterBreak="0">
     <w:nsid w:val="696928C4"/>
     <w:multiLevelType w:val="multilevel"/>
     <w:tmpl w:val="82A6AFC0"/>
@@ -11447,7 +12177,7 @@
       </w:rPr>
     </w:lvl>
   </w:abstractNum>
-  <w:abstractNum w:abstractNumId="19" w15:restartNumberingAfterBreak="0">
+  <w:abstractNum w:abstractNumId="20" w15:restartNumberingAfterBreak="0">
     <w:nsid w:val="6EED56B1"/>
     <w:multiLevelType w:val="multilevel"/>
     <w:tmpl w:val="F5461900"/>
@@ -11562,7 +12292,7 @@
       </w:rPr>
     </w:lvl>
   </w:abstractNum>
-  <w:abstractNum w:abstractNumId="20" w15:restartNumberingAfterBreak="0">
+  <w:abstractNum w:abstractNumId="21" w15:restartNumberingAfterBreak="0">
     <w:nsid w:val="71BB682E"/>
     <w:multiLevelType w:val="hybridMultilevel"/>
     <w:tmpl w:val="0ABC27EE"/>
@@ -11676,7 +12406,7 @@
       </w:rPr>
     </w:lvl>
   </w:abstractNum>
-  <w:abstractNum w:abstractNumId="21" w15:restartNumberingAfterBreak="0">
+  <w:abstractNum w:abstractNumId="22" w15:restartNumberingAfterBreak="0">
     <w:nsid w:val="759C4203"/>
     <w:multiLevelType w:val="multilevel"/>
     <w:tmpl w:val="4C301B5E"/>
@@ -11789,7 +12519,7 @@
       </w:pPr>
     </w:lvl>
   </w:abstractNum>
-  <w:abstractNum w:abstractNumId="22" w15:restartNumberingAfterBreak="0">
+  <w:abstractNum w:abstractNumId="23" w15:restartNumberingAfterBreak="0">
     <w:nsid w:val="7EB07787"/>
     <w:multiLevelType w:val="multilevel"/>
     <w:tmpl w:val="68421C60"/>
@@ -11904,73 +12634,76 @@
     </w:lvl>
   </w:abstractNum>
   <w:num w:numId="1">
+    <w:abstractNumId w:val="11"/>
+  </w:num>
+  <w:num w:numId="2">
+    <w:abstractNumId w:val="23"/>
+  </w:num>
+  <w:num w:numId="3">
+    <w:abstractNumId w:val="6"/>
+  </w:num>
+  <w:num w:numId="4">
     <w:abstractNumId w:val="10"/>
   </w:num>
-  <w:num w:numId="2">
-    <w:abstractNumId w:val="22"/>
-  </w:num>
-  <w:num w:numId="3">
-    <w:abstractNumId w:val="5"/>
-  </w:num>
-  <w:num w:numId="4">
+  <w:num w:numId="5">
     <w:abstractNumId w:val="9"/>
   </w:num>
-  <w:num w:numId="5">
-    <w:abstractNumId w:val="8"/>
-  </w:num>
   <w:num w:numId="6">
-    <w:abstractNumId w:val="17"/>
+    <w:abstractNumId w:val="18"/>
   </w:num>
   <w:num w:numId="7">
+    <w:abstractNumId w:val="21"/>
+  </w:num>
+  <w:num w:numId="8">
     <w:abstractNumId w:val="20"/>
   </w:num>
-  <w:num w:numId="8">
+  <w:num w:numId="9">
+    <w:abstractNumId w:val="4"/>
+  </w:num>
+  <w:num w:numId="10">
     <w:abstractNumId w:val="19"/>
   </w:num>
-  <w:num w:numId="9">
-    <w:abstractNumId w:val="3"/>
-  </w:num>
-  <w:num w:numId="10">
-    <w:abstractNumId w:val="18"/>
-  </w:num>
   <w:num w:numId="11">
-    <w:abstractNumId w:val="13"/>
+    <w:abstractNumId w:val="14"/>
   </w:num>
   <w:num w:numId="12">
     <w:abstractNumId w:val="1"/>
   </w:num>
   <w:num w:numId="13">
+    <w:abstractNumId w:val="16"/>
+  </w:num>
+  <w:num w:numId="14">
+    <w:abstractNumId w:val="8"/>
+  </w:num>
+  <w:num w:numId="15">
+    <w:abstractNumId w:val="12"/>
+  </w:num>
+  <w:num w:numId="16">
+    <w:abstractNumId w:val="22"/>
+  </w:num>
+  <w:num w:numId="17">
+    <w:abstractNumId w:val="5"/>
+  </w:num>
+  <w:num w:numId="18">
     <w:abstractNumId w:val="15"/>
   </w:num>
-  <w:num w:numId="14">
-    <w:abstractNumId w:val="7"/>
-  </w:num>
-  <w:num w:numId="15">
-    <w:abstractNumId w:val="11"/>
-  </w:num>
-  <w:num w:numId="16">
-    <w:abstractNumId w:val="21"/>
-  </w:num>
-  <w:num w:numId="17">
-    <w:abstractNumId w:val="4"/>
-  </w:num>
-  <w:num w:numId="18">
-    <w:abstractNumId w:val="14"/>
-  </w:num>
   <w:num w:numId="19">
-    <w:abstractNumId w:val="12"/>
+    <w:abstractNumId w:val="13"/>
   </w:num>
   <w:num w:numId="20">
-    <w:abstractNumId w:val="16"/>
+    <w:abstractNumId w:val="17"/>
   </w:num>
   <w:num w:numId="21">
     <w:abstractNumId w:val="2"/>
   </w:num>
   <w:num w:numId="22">
-    <w:abstractNumId w:val="6"/>
+    <w:abstractNumId w:val="7"/>
   </w:num>
   <w:num w:numId="23">
     <w:abstractNumId w:val="0"/>
+  </w:num>
+  <w:num w:numId="24">
+    <w:abstractNumId w:val="3"/>
   </w:num>
   <w:numIdMacAtCleanup w:val="11"/>
 </w:numbering>
@@ -13390,6 +14123,22 @@
       <w:lang w:val="es-ES" w:eastAsia="es-ES"/>
     </w:rPr>
   </w:style>
+  <w:style w:type="character" w:customStyle="1" w:styleId="apple-converted-space">
+    <w:name w:val="apple-converted-space"/>
+    <w:basedOn w:val="Fuentedeprrafopredeter"/>
+    <w:rsid w:val="00510A72"/>
+  </w:style>
+  <w:style w:type="character" w:styleId="Textoennegrita">
+    <w:name w:val="Strong"/>
+    <w:basedOn w:val="Fuentedeprrafopredeter"/>
+    <w:uiPriority w:val="22"/>
+    <w:qFormat/>
+    <w:rsid w:val="00510A72"/>
+    <w:rPr>
+      <w:b/>
+      <w:bCs/>
+    </w:rPr>
+  </w:style>
 </w:styles>
 </file>
 
@@ -13647,21 +14396,6 @@
 </file>
 
 <file path=customXml/item1.xml><?xml version="1.0" encoding="utf-8"?>
-<?mso-contentType ?>
-<FormTemplates xmlns="http://schemas.microsoft.com/sharepoint/v3/contenttype/forms">
-  <Display>DocumentLibraryForm</Display>
-  <Edit>DocumentLibraryForm</Edit>
-  <New>DocumentLibraryForm</New>
-</FormTemplates>
-</file>
-
-<file path=customXml/item2.xml><?xml version="1.0" encoding="utf-8"?>
-<p:properties xmlns:p="http://schemas.microsoft.com/office/2006/metadata/properties" xmlns:xsi="http://www.w3.org/2001/XMLSchema-instance" xmlns:pc="http://schemas.microsoft.com/office/infopath/2007/PartnerControls">
-  <documentManagement/>
-</p:properties>
-</file>
-
-<file path=customXml/item3.xml><?xml version="1.0" encoding="utf-8"?>
 <ct:contentTypeSchema xmlns:ct="http://schemas.microsoft.com/office/2006/metadata/contentType" xmlns:ma="http://schemas.microsoft.com/office/2006/metadata/properties/metaAttributes" ct:_="" ma:_="" ma:contentTypeName="Document" ma:contentTypeID="0x010100A123F9536E554B4CA55E1680D3419CBE" ma:contentTypeVersion="0" ma:contentTypeDescription="Create a new document." ma:contentTypeScope="" ma:versionID="50e11a835dbc50e51dfd5d0b12e2eee7">
   <xsd:schema xmlns:xsd="http://www.w3.org/2001/XMLSchema" xmlns:xs="http://www.w3.org/2001/XMLSchema" xmlns:p="http://schemas.microsoft.com/office/2006/metadata/properties" targetNamespace="http://schemas.microsoft.com/office/2006/metadata/properties" ma:root="true" ma:fieldsID="1b05d82d297216baf5b26c55225140df">
     <xsd:element name="properties">
@@ -13775,28 +14509,26 @@
 </ct:contentTypeSchema>
 </file>
 
+<file path=customXml/item2.xml><?xml version="1.0" encoding="utf-8"?>
+<p:properties xmlns:p="http://schemas.microsoft.com/office/2006/metadata/properties" xmlns:xsi="http://www.w3.org/2001/XMLSchema-instance" xmlns:pc="http://schemas.microsoft.com/office/infopath/2007/PartnerControls">
+  <documentManagement/>
+</p:properties>
+</file>
+
+<file path=customXml/item3.xml><?xml version="1.0" encoding="utf-8"?>
+<?mso-contentType ?>
+<FormTemplates xmlns="http://schemas.microsoft.com/sharepoint/v3/contenttype/forms">
+  <Display>DocumentLibraryForm</Display>
+  <Edit>DocumentLibraryForm</Edit>
+  <New>DocumentLibraryForm</New>
+</FormTemplates>
+</file>
+
 <file path=customXml/item4.xml><?xml version="1.0" encoding="utf-8"?>
 <b:Sources xmlns:b="http://schemas.openxmlformats.org/officeDocument/2006/bibliography" xmlns="http://schemas.openxmlformats.org/officeDocument/2006/bibliography" SelectedStyle="\APASixthEditionOfficeOnline.xsl" StyleName="APA" Version="6"/>
 </file>
 
 <file path=customXml/itemProps1.xml><?xml version="1.0" encoding="utf-8"?>
-<ds:datastoreItem xmlns:ds="http://schemas.openxmlformats.org/officeDocument/2006/customXml" ds:itemID="{9FBD882F-A3C9-47AA-A648-6DC5603D7E29}">
-  <ds:schemaRefs>
-    <ds:schemaRef ds:uri="http://schemas.microsoft.com/sharepoint/v3/contenttype/forms"/>
-  </ds:schemaRefs>
-</ds:datastoreItem>
-</file>
-
-<file path=customXml/itemProps2.xml><?xml version="1.0" encoding="utf-8"?>
-<ds:datastoreItem xmlns:ds="http://schemas.openxmlformats.org/officeDocument/2006/customXml" ds:itemID="{00334748-8F48-4966-8AF0-E1A2789736EB}">
-  <ds:schemaRefs>
-    <ds:schemaRef ds:uri="http://schemas.microsoft.com/office/2006/metadata/properties"/>
-    <ds:schemaRef ds:uri="http://schemas.microsoft.com/office/infopath/2007/PartnerControls"/>
-  </ds:schemaRefs>
-</ds:datastoreItem>
-</file>
-
-<file path=customXml/itemProps3.xml><?xml version="1.0" encoding="utf-8"?>
 <ds:datastoreItem xmlns:ds="http://schemas.openxmlformats.org/officeDocument/2006/customXml" ds:itemID="{C5CFCDBE-1E01-4B7A-B327-5BB3BEC708CA}">
   <ds:schemaRefs>
     <ds:schemaRef ds:uri="http://schemas.microsoft.com/office/2006/metadata/contentType"/>
@@ -13812,8 +14544,25 @@
 </ds:datastoreItem>
 </file>
 
+<file path=customXml/itemProps2.xml><?xml version="1.0" encoding="utf-8"?>
+<ds:datastoreItem xmlns:ds="http://schemas.openxmlformats.org/officeDocument/2006/customXml" ds:itemID="{00334748-8F48-4966-8AF0-E1A2789736EB}">
+  <ds:schemaRefs>
+    <ds:schemaRef ds:uri="http://schemas.microsoft.com/office/2006/metadata/properties"/>
+    <ds:schemaRef ds:uri="http://schemas.microsoft.com/office/infopath/2007/PartnerControls"/>
+  </ds:schemaRefs>
+</ds:datastoreItem>
+</file>
+
+<file path=customXml/itemProps3.xml><?xml version="1.0" encoding="utf-8"?>
+<ds:datastoreItem xmlns:ds="http://schemas.openxmlformats.org/officeDocument/2006/customXml" ds:itemID="{9FBD882F-A3C9-47AA-A648-6DC5603D7E29}">
+  <ds:schemaRefs>
+    <ds:schemaRef ds:uri="http://schemas.microsoft.com/sharepoint/v3/contenttype/forms"/>
+  </ds:schemaRefs>
+</ds:datastoreItem>
+</file>
+
 <file path=customXml/itemProps4.xml><?xml version="1.0" encoding="utf-8"?>
-<ds:datastoreItem xmlns:ds="http://schemas.openxmlformats.org/officeDocument/2006/customXml" ds:itemID="{B6A9C2E4-16A3-4807-81F7-96243DE8EE8F}">
+<ds:datastoreItem xmlns:ds="http://schemas.openxmlformats.org/officeDocument/2006/customXml" ds:itemID="{4D87F09E-1C88-4E76-927C-467DA2F60AFE}">
   <ds:schemaRefs>
     <ds:schemaRef ds:uri="http://schemas.openxmlformats.org/officeDocument/2006/bibliography"/>
   </ds:schemaRefs>

</xml_diff>